<commit_message>
Views split, results in report
</commit_message>
<xml_diff>
--- a/report.docx
+++ b/report.docx
@@ -312,7 +312,6 @@
       <w:pPr>
         <w:bidi/>
         <w:rPr>
-          <w:rFonts w:hint="cs"/>
           <w:rtl/>
         </w:rPr>
       </w:pPr>
@@ -559,7 +558,6 @@
       <w:pPr>
         <w:bidi/>
         <w:rPr>
-          <w:rFonts w:hint="cs"/>
           <w:rtl/>
         </w:rPr>
       </w:pPr>
@@ -720,29 +718,315 @@
       <w:pPr>
         <w:bidi/>
         <w:rPr>
-          <w:rFonts w:hint="cs"/>
-          <w:rtl/>
-        </w:rPr>
-      </w:pPr>
-      <w:r>
-        <w:rPr>
-          <w:rFonts w:hint="cs"/>
-          <w:rtl/>
-        </w:rPr>
-        <w:t>در نهایت با اجرای اسکریپت‌ها به ترتیب، بدون خطا پایگاه داده تشکیل می‌شود.</w:t>
+          <w:rtl/>
+        </w:rPr>
+      </w:pPr>
+      <w:r>
+        <w:rPr>
+          <w:rFonts w:hint="cs"/>
+          <w:rtl/>
+        </w:rPr>
+        <w:t>در نهایت با اجرای اسکریپت‌ها به ترتیب، بدون خطا پایگاه داده تشکیل می‌شود</w:t>
+      </w:r>
+      <w:r>
+        <w:rPr>
+          <w:rFonts w:hint="cs"/>
+          <w:rtl/>
+        </w:rPr>
+        <w:t>.</w:t>
       </w:r>
     </w:p>
     <w:p>
       <w:pPr>
+        <w:rPr>
+          <w:rtl/>
+        </w:rPr>
+      </w:pPr>
+      <w:r>
+        <w:rPr>
+          <w:rtl/>
+        </w:rPr>
+        <w:br w:type="page"/>
+      </w:r>
+    </w:p>
+    <w:p>
+      <w:pPr>
+        <w:pStyle w:val="Heading2"/>
+        <w:rPr>
+          <w:rFonts w:ascii="Sharif 1.2 Bold" w:hAnsi="Sharif 1.2 Bold" w:cs="Sharif 1.2 Bold"/>
+          <w:rtl/>
+        </w:rPr>
+      </w:pPr>
+      <w:r>
+        <w:rPr>
+          <w:rFonts w:ascii="Sharif 1.2 Bold" w:hAnsi="Sharif 1.2 Bold" w:cs="Sharif 1.2 Bold" w:hint="cs"/>
+          <w:rtl/>
+        </w:rPr>
+        <w:lastRenderedPageBreak/>
+        <w:t xml:space="preserve">بخش </w:t>
+      </w:r>
+      <w:r>
+        <w:rPr>
+          <w:rFonts w:ascii="Sharif 1.2 Bold" w:hAnsi="Sharif 1.2 Bold" w:cs="Sharif 1.2 Bold" w:hint="cs"/>
+          <w:rtl/>
+        </w:rPr>
+        <w:t>چهارم</w:t>
+      </w:r>
+    </w:p>
+    <w:p>
+      <w:pPr>
         <w:bidi/>
         <w:rPr>
           <w:rtl/>
         </w:rPr>
       </w:pPr>
+      <w:r>
+        <w:rPr>
+          <w:rFonts w:hint="cs"/>
+          <w:rtl/>
+        </w:rPr>
+        <w:t>کد و نتیجه اجرای هر دید به ترتیب آمده است.</w:t>
+      </w:r>
+    </w:p>
+    <w:p>
+      <w:pPr>
+        <w:bidi/>
+        <w:jc w:val="center"/>
+      </w:pPr>
+      <w:r>
+        <w:rPr>
+          <w:noProof/>
+        </w:rPr>
+        <w:drawing>
+          <wp:inline distT="0" distB="0" distL="0" distR="0" wp14:anchorId="0B2BAD7B" wp14:editId="0EB9C0A2">
+            <wp:extent cx="4421950" cy="3893773"/>
+            <wp:effectExtent l="0" t="0" r="0" b="0"/>
+            <wp:docPr id="1" name="Picture 1"/>
+            <wp:cNvGraphicFramePr>
+              <a:graphicFrameLocks xmlns:a="http://schemas.openxmlformats.org/drawingml/2006/main" noChangeAspect="1"/>
+            </wp:cNvGraphicFramePr>
+            <a:graphic xmlns:a="http://schemas.openxmlformats.org/drawingml/2006/main">
+              <a:graphicData uri="http://schemas.openxmlformats.org/drawingml/2006/picture">
+                <pic:pic xmlns:pic="http://schemas.openxmlformats.org/drawingml/2006/picture">
+                  <pic:nvPicPr>
+                    <pic:cNvPr id="1" name=""/>
+                    <pic:cNvPicPr/>
+                  </pic:nvPicPr>
+                  <pic:blipFill>
+                    <a:blip r:embed="rId8"/>
+                    <a:stretch>
+                      <a:fillRect/>
+                    </a:stretch>
+                  </pic:blipFill>
+                  <pic:spPr>
+                    <a:xfrm>
+                      <a:off x="0" y="0"/>
+                      <a:ext cx="4434914" cy="3905189"/>
+                    </a:xfrm>
+                    <a:prstGeom prst="rect">
+                      <a:avLst/>
+                    </a:prstGeom>
+                  </pic:spPr>
+                </pic:pic>
+              </a:graphicData>
+            </a:graphic>
+          </wp:inline>
+        </w:drawing>
+      </w:r>
+    </w:p>
+    <w:p>
+      <w:pPr>
+        <w:bidi/>
+        <w:jc w:val="center"/>
+      </w:pPr>
+      <w:r>
+        <w:rPr>
+          <w:rtl/>
+        </w:rPr>
+        <w:lastRenderedPageBreak/>
+        <w:drawing>
+          <wp:inline distT="0" distB="0" distL="0" distR="0" wp14:anchorId="0688A4EC" wp14:editId="21E7EE97">
+            <wp:extent cx="4423957" cy="4183380"/>
+            <wp:effectExtent l="0" t="0" r="0" b="7620"/>
+            <wp:docPr id="7" name="Picture 7"/>
+            <wp:cNvGraphicFramePr>
+              <a:graphicFrameLocks xmlns:a="http://schemas.openxmlformats.org/drawingml/2006/main" noChangeAspect="1"/>
+            </wp:cNvGraphicFramePr>
+            <a:graphic xmlns:a="http://schemas.openxmlformats.org/drawingml/2006/main">
+              <a:graphicData uri="http://schemas.openxmlformats.org/drawingml/2006/picture">
+                <pic:pic xmlns:pic="http://schemas.openxmlformats.org/drawingml/2006/picture">
+                  <pic:nvPicPr>
+                    <pic:cNvPr id="1" name=""/>
+                    <pic:cNvPicPr/>
+                  </pic:nvPicPr>
+                  <pic:blipFill>
+                    <a:blip r:embed="rId9"/>
+                    <a:stretch>
+                      <a:fillRect/>
+                    </a:stretch>
+                  </pic:blipFill>
+                  <pic:spPr>
+                    <a:xfrm>
+                      <a:off x="0" y="0"/>
+                      <a:ext cx="4448288" cy="4206388"/>
+                    </a:xfrm>
+                    <a:prstGeom prst="rect">
+                      <a:avLst/>
+                    </a:prstGeom>
+                  </pic:spPr>
+                </pic:pic>
+              </a:graphicData>
+            </a:graphic>
+          </wp:inline>
+        </w:drawing>
+      </w:r>
+    </w:p>
+    <w:p>
+      <w:pPr>
+        <w:bidi/>
+        <w:jc w:val="center"/>
+      </w:pPr>
+      <w:r>
+        <w:rPr>
+          <w:rtl/>
+        </w:rPr>
+        <w:drawing>
+          <wp:inline distT="0" distB="0" distL="0" distR="0" wp14:anchorId="4F62E25B" wp14:editId="5157E833">
+            <wp:extent cx="5913120" cy="2622368"/>
+            <wp:effectExtent l="0" t="0" r="0" b="6985"/>
+            <wp:docPr id="8" name="Picture 8"/>
+            <wp:cNvGraphicFramePr>
+              <a:graphicFrameLocks xmlns:a="http://schemas.openxmlformats.org/drawingml/2006/main" noChangeAspect="1"/>
+            </wp:cNvGraphicFramePr>
+            <a:graphic xmlns:a="http://schemas.openxmlformats.org/drawingml/2006/main">
+              <a:graphicData uri="http://schemas.openxmlformats.org/drawingml/2006/picture">
+                <pic:pic xmlns:pic="http://schemas.openxmlformats.org/drawingml/2006/picture">
+                  <pic:nvPicPr>
+                    <pic:cNvPr id="1" name=""/>
+                    <pic:cNvPicPr/>
+                  </pic:nvPicPr>
+                  <pic:blipFill>
+                    <a:blip r:embed="rId10"/>
+                    <a:stretch>
+                      <a:fillRect/>
+                    </a:stretch>
+                  </pic:blipFill>
+                  <pic:spPr>
+                    <a:xfrm>
+                      <a:off x="0" y="0"/>
+                      <a:ext cx="5942296" cy="2635307"/>
+                    </a:xfrm>
+                    <a:prstGeom prst="rect">
+                      <a:avLst/>
+                    </a:prstGeom>
+                  </pic:spPr>
+                </pic:pic>
+              </a:graphicData>
+            </a:graphic>
+          </wp:inline>
+        </w:drawing>
+      </w:r>
+    </w:p>
+    <w:p>
+      <w:pPr>
+        <w:bidi/>
+        <w:jc w:val="center"/>
+      </w:pPr>
+      <w:r>
+        <w:rPr>
+          <w:rtl/>
+        </w:rPr>
+        <w:lastRenderedPageBreak/>
+        <w:drawing>
+          <wp:inline distT="0" distB="0" distL="0" distR="0" wp14:anchorId="64224901" wp14:editId="34DCB641">
+            <wp:extent cx="4183387" cy="4030980"/>
+            <wp:effectExtent l="0" t="0" r="7620" b="7620"/>
+            <wp:docPr id="9" name="Picture 9"/>
+            <wp:cNvGraphicFramePr>
+              <a:graphicFrameLocks xmlns:a="http://schemas.openxmlformats.org/drawingml/2006/main" noChangeAspect="1"/>
+            </wp:cNvGraphicFramePr>
+            <a:graphic xmlns:a="http://schemas.openxmlformats.org/drawingml/2006/main">
+              <a:graphicData uri="http://schemas.openxmlformats.org/drawingml/2006/picture">
+                <pic:pic xmlns:pic="http://schemas.openxmlformats.org/drawingml/2006/picture">
+                  <pic:nvPicPr>
+                    <pic:cNvPr id="1" name=""/>
+                    <pic:cNvPicPr/>
+                  </pic:nvPicPr>
+                  <pic:blipFill>
+                    <a:blip r:embed="rId11"/>
+                    <a:stretch>
+                      <a:fillRect/>
+                    </a:stretch>
+                  </pic:blipFill>
+                  <pic:spPr>
+                    <a:xfrm>
+                      <a:off x="0" y="0"/>
+                      <a:ext cx="4188294" cy="4035708"/>
+                    </a:xfrm>
+                    <a:prstGeom prst="rect">
+                      <a:avLst/>
+                    </a:prstGeom>
+                  </pic:spPr>
+                </pic:pic>
+              </a:graphicData>
+            </a:graphic>
+          </wp:inline>
+        </w:drawing>
+      </w:r>
+    </w:p>
+    <w:p>
+      <w:pPr>
+        <w:bidi/>
+        <w:jc w:val="center"/>
+        <w:rPr>
+          <w:rFonts w:hint="cs"/>
+          <w:rtl/>
+        </w:rPr>
+      </w:pPr>
+      <w:r>
+        <w:rPr>
+          <w:rtl/>
+        </w:rPr>
+        <w:drawing>
+          <wp:inline distT="0" distB="0" distL="0" distR="0" wp14:anchorId="7ABB9F6E" wp14:editId="420CC8FC">
+            <wp:extent cx="6122164" cy="3962400"/>
+            <wp:effectExtent l="0" t="0" r="0" b="0"/>
+            <wp:docPr id="10" name="Picture 10"/>
+            <wp:cNvGraphicFramePr>
+              <a:graphicFrameLocks xmlns:a="http://schemas.openxmlformats.org/drawingml/2006/main" noChangeAspect="1"/>
+            </wp:cNvGraphicFramePr>
+            <a:graphic xmlns:a="http://schemas.openxmlformats.org/drawingml/2006/main">
+              <a:graphicData uri="http://schemas.openxmlformats.org/drawingml/2006/picture">
+                <pic:pic xmlns:pic="http://schemas.openxmlformats.org/drawingml/2006/picture">
+                  <pic:nvPicPr>
+                    <pic:cNvPr id="1" name=""/>
+                    <pic:cNvPicPr/>
+                  </pic:nvPicPr>
+                  <pic:blipFill>
+                    <a:blip r:embed="rId12"/>
+                    <a:stretch>
+                      <a:fillRect/>
+                    </a:stretch>
+                  </pic:blipFill>
+                  <pic:spPr>
+                    <a:xfrm>
+                      <a:off x="0" y="0"/>
+                      <a:ext cx="6135683" cy="3971150"/>
+                    </a:xfrm>
+                    <a:prstGeom prst="rect">
+                      <a:avLst/>
+                    </a:prstGeom>
+                  </pic:spPr>
+                </pic:pic>
+              </a:graphicData>
+            </a:graphic>
+          </wp:inline>
+        </w:drawing>
+      </w:r>
     </w:p>
     <w:sectPr>
-      <w:headerReference w:type="default" r:id="rId8"/>
-      <w:footerReference w:type="default" r:id="rId9"/>
+      <w:headerReference w:type="default" r:id="rId13"/>
+      <w:footerReference w:type="default" r:id="rId14"/>
       <w:pgSz w:w="12240" w:h="15840"/>
       <w:pgMar w:top="1440" w:right="1440" w:bottom="1440" w:left="1440" w:header="720" w:footer="720" w:gutter="0"/>
       <w:cols w:space="720"/>

</xml_diff>

<commit_message>
Separate the queries into functions
</commit_message>
<xml_diff>
--- a/report.docx
+++ b/report.docx
@@ -770,7 +770,7 @@
           <w:rFonts w:ascii="Sharif 1.2 Bold" w:hAnsi="Sharif 1.2 Bold" w:cs="Sharif 1.2 Bold" w:hint="cs"/>
           <w:rtl/>
         </w:rPr>
-        <w:t>چهارم</w:t>
+        <w:t>سوم</w:t>
       </w:r>
     </w:p>
     <w:p>
@@ -785,23 +785,26 @@
           <w:rFonts w:hint="cs"/>
           <w:rtl/>
         </w:rPr>
-        <w:t>کد و نتیجه اجرای هر دید به ترتیب آمده است.</w:t>
+        <w:t>هر پرس و جو به ترتیب در تصاویر زیر آمده است:</w:t>
       </w:r>
     </w:p>
     <w:p>
       <w:pPr>
         <w:bidi/>
         <w:jc w:val="center"/>
-      </w:pPr>
-      <w:r>
-        <w:rPr>
-          <w:noProof/>
+        <w:rPr>
+          <w:rtl/>
+        </w:rPr>
+      </w:pPr>
+      <w:r>
+        <w:rPr>
+          <w:rtl/>
         </w:rPr>
         <w:drawing>
-          <wp:inline distT="0" distB="0" distL="0" distR="0" wp14:anchorId="0B2BAD7B" wp14:editId="0EB9C0A2">
-            <wp:extent cx="4421950" cy="3893773"/>
+          <wp:inline distT="0" distB="0" distL="0" distR="0" wp14:anchorId="004648B4" wp14:editId="1C536CC2">
+            <wp:extent cx="5106035" cy="3316953"/>
             <wp:effectExtent l="0" t="0" r="0" b="0"/>
-            <wp:docPr id="1" name="Picture 1"/>
+            <wp:docPr id="11" name="Picture 11"/>
             <wp:cNvGraphicFramePr>
               <a:graphicFrameLocks xmlns:a="http://schemas.openxmlformats.org/drawingml/2006/main" noChangeAspect="1"/>
             </wp:cNvGraphicFramePr>
@@ -809,11 +812,17 @@
               <a:graphicData uri="http://schemas.openxmlformats.org/drawingml/2006/picture">
                 <pic:pic xmlns:pic="http://schemas.openxmlformats.org/drawingml/2006/picture">
                   <pic:nvPicPr>
-                    <pic:cNvPr id="1" name=""/>
+                    <pic:cNvPr id="11" name="Picture 11"/>
                     <pic:cNvPicPr/>
                   </pic:nvPicPr>
                   <pic:blipFill>
-                    <a:blip r:embed="rId8"/>
+                    <a:blip r:embed="rId8">
+                      <a:extLst>
+                        <a:ext uri="{28A0092B-C50C-407E-A947-70E740481C1C}">
+                          <a14:useLocalDpi xmlns:a14="http://schemas.microsoft.com/office/drawing/2010/main" val="0"/>
+                        </a:ext>
+                      </a:extLst>
+                    </a:blip>
                     <a:stretch>
                       <a:fillRect/>
                     </a:stretch>
@@ -821,7 +830,7 @@
                   <pic:spPr>
                     <a:xfrm>
                       <a:off x="0" y="0"/>
-                      <a:ext cx="4434914" cy="3905189"/>
+                      <a:ext cx="5121852" cy="3327228"/>
                     </a:xfrm>
                     <a:prstGeom prst="rect">
                       <a:avLst/>
@@ -837,18 +846,37 @@
     <w:p>
       <w:pPr>
         <w:bidi/>
+      </w:pPr>
+      <w:r>
+        <w:rPr>
+          <w:rFonts w:hint="cs"/>
+          <w:rtl/>
+        </w:rPr>
+        <w:t>(حاصل منفی شده چرا که میزان تخفیف‌ها به صورت تصادفی از ۰ تا ۱۰۰ درصد تولید شده است و این در اکثر موارد موجب ضرر می‌شود)</w:t>
+      </w:r>
+    </w:p>
+    <w:p>
+      <w:pPr>
+        <w:bidi/>
+        <w:rPr>
+          <w:rtl/>
+        </w:rPr>
+      </w:pPr>
+    </w:p>
+    <w:p>
+      <w:pPr>
+        <w:bidi/>
         <w:jc w:val="center"/>
       </w:pPr>
       <w:r>
         <w:rPr>
           <w:rtl/>
         </w:rPr>
-        <w:lastRenderedPageBreak/>
         <w:drawing>
-          <wp:inline distT="0" distB="0" distL="0" distR="0" wp14:anchorId="0688A4EC" wp14:editId="21E7EE97">
-            <wp:extent cx="4423957" cy="4183380"/>
-            <wp:effectExtent l="0" t="0" r="0" b="7620"/>
-            <wp:docPr id="7" name="Picture 7"/>
+          <wp:inline distT="0" distB="0" distL="0" distR="0" wp14:anchorId="1D5A05D4" wp14:editId="1F5A6B97">
+            <wp:extent cx="5097780" cy="3443724"/>
+            <wp:effectExtent l="0" t="0" r="7620" b="4445"/>
+            <wp:docPr id="12" name="Picture 12"/>
             <wp:cNvGraphicFramePr>
               <a:graphicFrameLocks xmlns:a="http://schemas.openxmlformats.org/drawingml/2006/main" noChangeAspect="1"/>
             </wp:cNvGraphicFramePr>
@@ -868,7 +896,7 @@
                   <pic:spPr>
                     <a:xfrm>
                       <a:off x="0" y="0"/>
-                      <a:ext cx="4448288" cy="4206388"/>
+                      <a:ext cx="5104821" cy="3448480"/>
                     </a:xfrm>
                     <a:prstGeom prst="rect">
                       <a:avLst/>
@@ -890,11 +918,12 @@
         <w:rPr>
           <w:rtl/>
         </w:rPr>
+        <w:lastRenderedPageBreak/>
         <w:drawing>
-          <wp:inline distT="0" distB="0" distL="0" distR="0" wp14:anchorId="4F62E25B" wp14:editId="5157E833">
-            <wp:extent cx="5913120" cy="2622368"/>
-            <wp:effectExtent l="0" t="0" r="0" b="6985"/>
-            <wp:docPr id="8" name="Picture 8"/>
+          <wp:inline distT="0" distB="0" distL="0" distR="0" wp14:anchorId="0D6B3C20" wp14:editId="44F62799">
+            <wp:extent cx="3703320" cy="4097393"/>
+            <wp:effectExtent l="0" t="0" r="0" b="0"/>
+            <wp:docPr id="15" name="Picture 15"/>
             <wp:cNvGraphicFramePr>
               <a:graphicFrameLocks xmlns:a="http://schemas.openxmlformats.org/drawingml/2006/main" noChangeAspect="1"/>
             </wp:cNvGraphicFramePr>
@@ -914,7 +943,7 @@
                   <pic:spPr>
                     <a:xfrm>
                       <a:off x="0" y="0"/>
-                      <a:ext cx="5942296" cy="2635307"/>
+                      <a:ext cx="3711602" cy="4106557"/>
                     </a:xfrm>
                     <a:prstGeom prst="rect">
                       <a:avLst/>
@@ -931,17 +960,19 @@
       <w:pPr>
         <w:bidi/>
         <w:jc w:val="center"/>
-      </w:pPr>
-      <w:r>
-        <w:rPr>
-          <w:rtl/>
-        </w:rPr>
-        <w:lastRenderedPageBreak/>
+        <w:rPr>
+          <w:rtl/>
+        </w:rPr>
+      </w:pPr>
+      <w:r>
+        <w:rPr>
+          <w:rtl/>
+        </w:rPr>
         <w:drawing>
-          <wp:inline distT="0" distB="0" distL="0" distR="0" wp14:anchorId="64224901" wp14:editId="34DCB641">
-            <wp:extent cx="4183387" cy="4030980"/>
-            <wp:effectExtent l="0" t="0" r="7620" b="7620"/>
-            <wp:docPr id="9" name="Picture 9"/>
+          <wp:inline distT="0" distB="0" distL="0" distR="0" wp14:anchorId="6079B4BA" wp14:editId="2D961C6B">
+            <wp:extent cx="4500525" cy="3976907"/>
+            <wp:effectExtent l="0" t="0" r="0" b="5080"/>
+            <wp:docPr id="13" name="Picture 13"/>
             <wp:cNvGraphicFramePr>
               <a:graphicFrameLocks xmlns:a="http://schemas.openxmlformats.org/drawingml/2006/main" noChangeAspect="1"/>
             </wp:cNvGraphicFramePr>
@@ -961,7 +992,7 @@
                   <pic:spPr>
                     <a:xfrm>
                       <a:off x="0" y="0"/>
-                      <a:ext cx="4188294" cy="4035708"/>
+                      <a:ext cx="4512635" cy="3987608"/>
                     </a:xfrm>
                     <a:prstGeom prst="rect">
                       <a:avLst/>
@@ -977,6 +1008,11 @@
     <w:p>
       <w:pPr>
         <w:bidi/>
+      </w:pPr>
+    </w:p>
+    <w:p>
+      <w:pPr>
+        <w:bidi/>
         <w:jc w:val="center"/>
         <w:rPr>
           <w:rFonts w:hint="cs"/>
@@ -988,10 +1024,10 @@
           <w:rtl/>
         </w:rPr>
         <w:drawing>
-          <wp:inline distT="0" distB="0" distL="0" distR="0" wp14:anchorId="7ABB9F6E" wp14:editId="420CC8FC">
-            <wp:extent cx="6122164" cy="3962400"/>
-            <wp:effectExtent l="0" t="0" r="0" b="0"/>
-            <wp:docPr id="10" name="Picture 10"/>
+          <wp:inline distT="0" distB="0" distL="0" distR="0" wp14:anchorId="2D9D63BA" wp14:editId="2BE6808D">
+            <wp:extent cx="4700046" cy="4572000"/>
+            <wp:effectExtent l="0" t="0" r="5715" b="0"/>
+            <wp:docPr id="14" name="Picture 14"/>
             <wp:cNvGraphicFramePr>
               <a:graphicFrameLocks xmlns:a="http://schemas.openxmlformats.org/drawingml/2006/main" noChangeAspect="1"/>
             </wp:cNvGraphicFramePr>
@@ -1011,6 +1047,638 @@
                   <pic:spPr>
                     <a:xfrm>
                       <a:off x="0" y="0"/>
+                      <a:ext cx="4706377" cy="4578158"/>
+                    </a:xfrm>
+                    <a:prstGeom prst="rect">
+                      <a:avLst/>
+                    </a:prstGeom>
+                  </pic:spPr>
+                </pic:pic>
+              </a:graphicData>
+            </a:graphic>
+          </wp:inline>
+        </w:drawing>
+      </w:r>
+    </w:p>
+    <w:p>
+      <w:pPr>
+        <w:jc w:val="right"/>
+      </w:pPr>
+      <w:r>
+        <w:rPr>
+          <w:rFonts w:hint="cs"/>
+          <w:rtl/>
+        </w:rPr>
+        <w:t>باقی پرسش ها نیز به همین ترتیب با صحت اجرا می‌شوند، برای اندیس‌دهی از پرسش ۱۲ و ۱۱ استفاده می‌کنیم.</w:t>
+      </w:r>
+    </w:p>
+    <w:p/>
+    <w:p>
+      <w:pPr>
+        <w:rPr>
+          <w:rtl/>
+        </w:rPr>
+      </w:pPr>
+      <w:r>
+        <w:rPr>
+          <w:rtl/>
+        </w:rPr>
+        <w:br w:type="page"/>
+      </w:r>
+    </w:p>
+    <w:p>
+      <w:pPr>
+        <w:bidi/>
+        <w:rPr>
+          <w:rFonts w:ascii="Sharif 1.2 Bold" w:hAnsi="Sharif 1.2 Bold" w:cs="Sharif 1.2 Bold"/>
+          <w:rtl/>
+        </w:rPr>
+      </w:pPr>
+      <w:r>
+        <w:rPr>
+          <w:rFonts w:ascii="Sharif 1.2 Bold" w:hAnsi="Sharif 1.2 Bold" w:cs="Sharif 1.2 Bold"/>
+          <w:rtl/>
+        </w:rPr>
+        <w:lastRenderedPageBreak/>
+        <w:t xml:space="preserve">برای مورد </w:t>
+      </w:r>
+      <w:r>
+        <w:rPr>
+          <w:rFonts w:ascii="Sharif 1.2 Bold" w:hAnsi="Sharif 1.2 Bold" w:cs="Sharif 1.2 Bold"/>
+        </w:rPr>
+        <w:t>12</w:t>
+      </w:r>
+      <w:r>
+        <w:rPr>
+          <w:rFonts w:ascii="Sharif 1.2 Bold" w:hAnsi="Sharif 1.2 Bold" w:cs="Sharif 1.2 Bold"/>
+          <w:rtl/>
+        </w:rPr>
+        <w:t xml:space="preserve">  </w:t>
+      </w:r>
+      <w:r>
+        <w:rPr>
+          <w:rFonts w:ascii="Sharif 1.2 Bold" w:hAnsi="Sharif 1.2 Bold" w:cs="Sharif 1.2 Bold"/>
+          <w:rtl/>
+        </w:rPr>
+        <w:t>زمان اجرا را بررسی می‌کنیم:</w:t>
+      </w:r>
+    </w:p>
+    <w:p>
+      <w:pPr>
+        <w:bidi/>
+        <w:jc w:val="center"/>
+      </w:pPr>
+      <w:r>
+        <w:rPr>
+          <w:rtl/>
+        </w:rPr>
+        <w:drawing>
+          <wp:inline distT="0" distB="0" distL="0" distR="0" wp14:anchorId="520E66C4" wp14:editId="427DF995">
+            <wp:extent cx="5163625" cy="3863340"/>
+            <wp:effectExtent l="0" t="0" r="0" b="3810"/>
+            <wp:docPr id="16" name="Picture 16"/>
+            <wp:cNvGraphicFramePr>
+              <a:graphicFrameLocks xmlns:a="http://schemas.openxmlformats.org/drawingml/2006/main" noChangeAspect="1"/>
+            </wp:cNvGraphicFramePr>
+            <a:graphic xmlns:a="http://schemas.openxmlformats.org/drawingml/2006/main">
+              <a:graphicData uri="http://schemas.openxmlformats.org/drawingml/2006/picture">
+                <pic:pic xmlns:pic="http://schemas.openxmlformats.org/drawingml/2006/picture">
+                  <pic:nvPicPr>
+                    <pic:cNvPr id="1" name=""/>
+                    <pic:cNvPicPr/>
+                  </pic:nvPicPr>
+                  <pic:blipFill>
+                    <a:blip r:embed="rId13"/>
+                    <a:stretch>
+                      <a:fillRect/>
+                    </a:stretch>
+                  </pic:blipFill>
+                  <pic:spPr>
+                    <a:xfrm>
+                      <a:off x="0" y="0"/>
+                      <a:ext cx="5168555" cy="3867029"/>
+                    </a:xfrm>
+                    <a:prstGeom prst="rect">
+                      <a:avLst/>
+                    </a:prstGeom>
+                  </pic:spPr>
+                </pic:pic>
+              </a:graphicData>
+            </a:graphic>
+          </wp:inline>
+        </w:drawing>
+      </w:r>
+    </w:p>
+    <w:p>
+      <w:pPr>
+        <w:bidi/>
+        <w:rPr>
+          <w:rtl/>
+        </w:rPr>
+      </w:pPr>
+      <w:r>
+        <w:rPr>
+          <w:rFonts w:hint="cs"/>
+          <w:rtl/>
+        </w:rPr>
+        <w:t xml:space="preserve">با  بررسی عملکرد، تصمیم گرفتیم که ساخت شاخص روی </w:t>
+      </w:r>
+      <w:r>
+        <w:t>refund</w:t>
+      </w:r>
+      <w:r>
+        <w:rPr>
+          <w:rFonts w:hint="cs"/>
+          <w:rtl/>
+        </w:rPr>
+        <w:t xml:space="preserve"> انتخاب خوبی است، پس از اعمال (چندین بار اجرا کردیم و به طور میانگین در همین حدود بوده است و تقریبا ۱۰۰ میلی ثانیه بهبود زمانی داشتیم):</w:t>
+      </w:r>
+    </w:p>
+    <w:p>
+      <w:pPr>
+        <w:bidi/>
+        <w:jc w:val="center"/>
+        <w:rPr>
+          <w:rtl/>
+        </w:rPr>
+      </w:pPr>
+      <w:r>
+        <w:rPr>
+          <w:rtl/>
+        </w:rPr>
+        <w:drawing>
+          <wp:inline distT="0" distB="0" distL="0" distR="0" wp14:anchorId="59BB1B45" wp14:editId="411C6411">
+            <wp:extent cx="4507716" cy="3390900"/>
+            <wp:effectExtent l="0" t="0" r="7620" b="0"/>
+            <wp:docPr id="17" name="Picture 17"/>
+            <wp:cNvGraphicFramePr>
+              <a:graphicFrameLocks xmlns:a="http://schemas.openxmlformats.org/drawingml/2006/main" noChangeAspect="1"/>
+            </wp:cNvGraphicFramePr>
+            <a:graphic xmlns:a="http://schemas.openxmlformats.org/drawingml/2006/main">
+              <a:graphicData uri="http://schemas.openxmlformats.org/drawingml/2006/picture">
+                <pic:pic xmlns:pic="http://schemas.openxmlformats.org/drawingml/2006/picture">
+                  <pic:nvPicPr>
+                    <pic:cNvPr id="1" name=""/>
+                    <pic:cNvPicPr/>
+                  </pic:nvPicPr>
+                  <pic:blipFill>
+                    <a:blip r:embed="rId14"/>
+                    <a:stretch>
+                      <a:fillRect/>
+                    </a:stretch>
+                  </pic:blipFill>
+                  <pic:spPr>
+                    <a:xfrm>
+                      <a:off x="0" y="0"/>
+                      <a:ext cx="4532595" cy="3409615"/>
+                    </a:xfrm>
+                    <a:prstGeom prst="rect">
+                      <a:avLst/>
+                    </a:prstGeom>
+                  </pic:spPr>
+                </pic:pic>
+              </a:graphicData>
+            </a:graphic>
+          </wp:inline>
+        </w:drawing>
+      </w:r>
+    </w:p>
+    <w:p>
+      <w:pPr>
+        <w:bidi/>
+        <w:rPr>
+          <w:rFonts w:ascii="Sharif 1.2 Bold" w:hAnsi="Sharif 1.2 Bold" w:cs="Sharif 1.2 Bold"/>
+          <w:rtl/>
+        </w:rPr>
+      </w:pPr>
+      <w:r>
+        <w:rPr>
+          <w:rFonts w:ascii="Sharif 1.2 Bold" w:hAnsi="Sharif 1.2 Bold" w:cs="Sharif 1.2 Bold"/>
+          <w:rtl/>
+        </w:rPr>
+        <w:lastRenderedPageBreak/>
+        <w:t xml:space="preserve">برای مورد </w:t>
+      </w:r>
+      <w:r>
+        <w:rPr>
+          <w:rFonts w:ascii="Sharif 1.2 Bold" w:hAnsi="Sharif 1.2 Bold" w:cs="Sharif 1.2 Bold" w:hint="cs"/>
+          <w:rtl/>
+        </w:rPr>
+        <w:t xml:space="preserve">۱۱ نیز </w:t>
+      </w:r>
+      <w:r>
+        <w:rPr>
+          <w:rFonts w:ascii="Sharif 1.2 Bold" w:hAnsi="Sharif 1.2 Bold" w:cs="Sharif 1.2 Bold"/>
+          <w:rtl/>
+        </w:rPr>
+        <w:t>زمان اجرا را بررسی می‌کنیم:</w:t>
+      </w:r>
+    </w:p>
+    <w:p>
+      <w:pPr>
+        <w:bidi/>
+        <w:jc w:val="center"/>
+        <w:rPr>
+          <w:rFonts w:ascii="Sharif 1.2 Bold" w:hAnsi="Sharif 1.2 Bold" w:cs="Sharif 1.2 Bold"/>
+          <w:rtl/>
+        </w:rPr>
+      </w:pPr>
+      <w:r>
+        <w:rPr>
+          <w:rFonts w:ascii="Sharif 1.2 Bold" w:hAnsi="Sharif 1.2 Bold" w:cs="Sharif 1.2 Bold"/>
+          <w:rtl/>
+        </w:rPr>
+        <w:drawing>
+          <wp:inline distT="0" distB="0" distL="0" distR="0" wp14:anchorId="59FE975C" wp14:editId="0661E1C0">
+            <wp:extent cx="5158382" cy="3126994"/>
+            <wp:effectExtent l="0" t="0" r="4445" b="0"/>
+            <wp:docPr id="18" name="Picture 18"/>
+            <wp:cNvGraphicFramePr>
+              <a:graphicFrameLocks xmlns:a="http://schemas.openxmlformats.org/drawingml/2006/main" noChangeAspect="1"/>
+            </wp:cNvGraphicFramePr>
+            <a:graphic xmlns:a="http://schemas.openxmlformats.org/drawingml/2006/main">
+              <a:graphicData uri="http://schemas.openxmlformats.org/drawingml/2006/picture">
+                <pic:pic xmlns:pic="http://schemas.openxmlformats.org/drawingml/2006/picture">
+                  <pic:nvPicPr>
+                    <pic:cNvPr id="1" name=""/>
+                    <pic:cNvPicPr/>
+                  </pic:nvPicPr>
+                  <pic:blipFill>
+                    <a:blip r:embed="rId15"/>
+                    <a:stretch>
+                      <a:fillRect/>
+                    </a:stretch>
+                  </pic:blipFill>
+                  <pic:spPr>
+                    <a:xfrm>
+                      <a:off x="0" y="0"/>
+                      <a:ext cx="5172987" cy="3135848"/>
+                    </a:xfrm>
+                    <a:prstGeom prst="rect">
+                      <a:avLst/>
+                    </a:prstGeom>
+                  </pic:spPr>
+                </pic:pic>
+              </a:graphicData>
+            </a:graphic>
+          </wp:inline>
+        </w:drawing>
+      </w:r>
+    </w:p>
+    <w:p>
+      <w:pPr>
+        <w:bidi/>
+        <w:rPr>
+          <w:rFonts w:ascii="Sharif 1.2 Bold" w:hAnsi="Sharif 1.2 Bold" w:cs="Sharif 1.2 Bold" w:hint="cs"/>
+        </w:rPr>
+      </w:pPr>
+      <w:r>
+        <w:rPr>
+          <w:rFonts w:ascii="Sharif 1.2 Bold" w:hAnsi="Sharif 1.2 Bold" w:cs="Sharif 1.2 Bold" w:hint="cs"/>
+          <w:rtl/>
+        </w:rPr>
+        <w:t xml:space="preserve">با بررسی به این نتیجه رسیدیم که اندیس روی </w:t>
+      </w:r>
+      <w:proofErr w:type="spellStart"/>
+      <w:r>
+        <w:rPr>
+          <w:rFonts w:ascii="Sharif 1.2 Bold" w:hAnsi="Sharif 1.2 Bold" w:cs="Sharif 1.2 Bold"/>
+        </w:rPr>
+        <w:t>order_product</w:t>
+      </w:r>
+      <w:proofErr w:type="spellEnd"/>
+      <w:r>
+        <w:rPr>
+          <w:rFonts w:ascii="Sharif 1.2 Bold" w:hAnsi="Sharif 1.2 Bold" w:cs="Sharif 1.2 Bold" w:hint="cs"/>
+          <w:rtl/>
+        </w:rPr>
+        <w:t xml:space="preserve"> بیشترین کمک را می‌کند، نتیجه ۶۰ میلی ثانیه کمتر بود (تقریبا ۴۰٪</w:t>
+      </w:r>
+      <w:r>
+        <w:rPr>
+          <w:rFonts w:ascii="Sharif 1.2 Bold" w:hAnsi="Sharif 1.2 Bold" w:cs="Sharif 1.2 Bold"/>
+        </w:rPr>
+        <w:t>(</w:t>
+      </w:r>
+    </w:p>
+    <w:p>
+      <w:pPr>
+        <w:bidi/>
+        <w:jc w:val="center"/>
+        <w:rPr>
+          <w:rFonts w:ascii="Sharif 1.2 Bold" w:hAnsi="Sharif 1.2 Bold" w:cs="Sharif 1.2 Bold" w:hint="cs"/>
+          <w:rtl/>
+        </w:rPr>
+      </w:pPr>
+      <w:r>
+        <w:rPr>
+          <w:rFonts w:ascii="Sharif 1.2 Bold" w:hAnsi="Sharif 1.2 Bold" w:cs="Sharif 1.2 Bold"/>
+          <w:rtl/>
+        </w:rPr>
+        <w:drawing>
+          <wp:inline distT="0" distB="0" distL="0" distR="0" wp14:anchorId="12EB71EA" wp14:editId="41CDD66B">
+            <wp:extent cx="4899660" cy="3857435"/>
+            <wp:effectExtent l="0" t="0" r="0" b="0"/>
+            <wp:docPr id="19" name="Picture 19"/>
+            <wp:cNvGraphicFramePr>
+              <a:graphicFrameLocks xmlns:a="http://schemas.openxmlformats.org/drawingml/2006/main" noChangeAspect="1"/>
+            </wp:cNvGraphicFramePr>
+            <a:graphic xmlns:a="http://schemas.openxmlformats.org/drawingml/2006/main">
+              <a:graphicData uri="http://schemas.openxmlformats.org/drawingml/2006/picture">
+                <pic:pic xmlns:pic="http://schemas.openxmlformats.org/drawingml/2006/picture">
+                  <pic:nvPicPr>
+                    <pic:cNvPr id="1" name=""/>
+                    <pic:cNvPicPr/>
+                  </pic:nvPicPr>
+                  <pic:blipFill>
+                    <a:blip r:embed="rId16"/>
+                    <a:stretch>
+                      <a:fillRect/>
+                    </a:stretch>
+                  </pic:blipFill>
+                  <pic:spPr>
+                    <a:xfrm>
+                      <a:off x="0" y="0"/>
+                      <a:ext cx="4901179" cy="3858631"/>
+                    </a:xfrm>
+                    <a:prstGeom prst="rect">
+                      <a:avLst/>
+                    </a:prstGeom>
+                  </pic:spPr>
+                </pic:pic>
+              </a:graphicData>
+            </a:graphic>
+          </wp:inline>
+        </w:drawing>
+      </w:r>
+    </w:p>
+    <w:p>
+      <w:pPr>
+        <w:bidi/>
+        <w:rPr>
+          <w:rFonts w:hint="cs"/>
+          <w:rtl/>
+        </w:rPr>
+      </w:pPr>
+    </w:p>
+    <w:p>
+      <w:pPr>
+        <w:pStyle w:val="Heading2"/>
+        <w:rPr>
+          <w:rFonts w:ascii="Sharif 1.2 Bold" w:hAnsi="Sharif 1.2 Bold" w:cs="Sharif 1.2 Bold"/>
+          <w:rtl/>
+        </w:rPr>
+      </w:pPr>
+      <w:r>
+        <w:rPr>
+          <w:rFonts w:ascii="Sharif 1.2 Bold" w:hAnsi="Sharif 1.2 Bold" w:cs="Sharif 1.2 Bold" w:hint="cs"/>
+          <w:rtl/>
+        </w:rPr>
+        <w:lastRenderedPageBreak/>
+        <w:t>بخش چهارم</w:t>
+      </w:r>
+    </w:p>
+    <w:p>
+      <w:pPr>
+        <w:bidi/>
+        <w:rPr>
+          <w:rtl/>
+        </w:rPr>
+      </w:pPr>
+      <w:r>
+        <w:rPr>
+          <w:rFonts w:hint="cs"/>
+          <w:rtl/>
+        </w:rPr>
+        <w:t>کد و نتیجه اجرای هر دید به ترتیب آمده است.</w:t>
+      </w:r>
+    </w:p>
+    <w:p>
+      <w:pPr>
+        <w:bidi/>
+        <w:jc w:val="center"/>
+      </w:pPr>
+      <w:r>
+        <w:rPr>
+          <w:noProof/>
+        </w:rPr>
+        <w:drawing>
+          <wp:inline distT="0" distB="0" distL="0" distR="0" wp14:anchorId="0B2BAD7B" wp14:editId="0EB9C0A2">
+            <wp:extent cx="4421950" cy="3893773"/>
+            <wp:effectExtent l="0" t="0" r="0" b="0"/>
+            <wp:docPr id="1" name="Picture 1"/>
+            <wp:cNvGraphicFramePr>
+              <a:graphicFrameLocks xmlns:a="http://schemas.openxmlformats.org/drawingml/2006/main" noChangeAspect="1"/>
+            </wp:cNvGraphicFramePr>
+            <a:graphic xmlns:a="http://schemas.openxmlformats.org/drawingml/2006/main">
+              <a:graphicData uri="http://schemas.openxmlformats.org/drawingml/2006/picture">
+                <pic:pic xmlns:pic="http://schemas.openxmlformats.org/drawingml/2006/picture">
+                  <pic:nvPicPr>
+                    <pic:cNvPr id="1" name=""/>
+                    <pic:cNvPicPr/>
+                  </pic:nvPicPr>
+                  <pic:blipFill>
+                    <a:blip r:embed="rId17"/>
+                    <a:stretch>
+                      <a:fillRect/>
+                    </a:stretch>
+                  </pic:blipFill>
+                  <pic:spPr>
+                    <a:xfrm>
+                      <a:off x="0" y="0"/>
+                      <a:ext cx="4434914" cy="3905189"/>
+                    </a:xfrm>
+                    <a:prstGeom prst="rect">
+                      <a:avLst/>
+                    </a:prstGeom>
+                  </pic:spPr>
+                </pic:pic>
+              </a:graphicData>
+            </a:graphic>
+          </wp:inline>
+        </w:drawing>
+      </w:r>
+    </w:p>
+    <w:p>
+      <w:pPr>
+        <w:bidi/>
+        <w:jc w:val="center"/>
+      </w:pPr>
+      <w:r>
+        <w:rPr>
+          <w:noProof/>
+          <w:rtl/>
+        </w:rPr>
+        <w:lastRenderedPageBreak/>
+        <w:drawing>
+          <wp:inline distT="0" distB="0" distL="0" distR="0" wp14:anchorId="0688A4EC" wp14:editId="21E7EE97">
+            <wp:extent cx="4423957" cy="4183380"/>
+            <wp:effectExtent l="0" t="0" r="0" b="7620"/>
+            <wp:docPr id="7" name="Picture 7"/>
+            <wp:cNvGraphicFramePr>
+              <a:graphicFrameLocks xmlns:a="http://schemas.openxmlformats.org/drawingml/2006/main" noChangeAspect="1"/>
+            </wp:cNvGraphicFramePr>
+            <a:graphic xmlns:a="http://schemas.openxmlformats.org/drawingml/2006/main">
+              <a:graphicData uri="http://schemas.openxmlformats.org/drawingml/2006/picture">
+                <pic:pic xmlns:pic="http://schemas.openxmlformats.org/drawingml/2006/picture">
+                  <pic:nvPicPr>
+                    <pic:cNvPr id="1" name=""/>
+                    <pic:cNvPicPr/>
+                  </pic:nvPicPr>
+                  <pic:blipFill>
+                    <a:blip r:embed="rId18"/>
+                    <a:stretch>
+                      <a:fillRect/>
+                    </a:stretch>
+                  </pic:blipFill>
+                  <pic:spPr>
+                    <a:xfrm>
+                      <a:off x="0" y="0"/>
+                      <a:ext cx="4448288" cy="4206388"/>
+                    </a:xfrm>
+                    <a:prstGeom prst="rect">
+                      <a:avLst/>
+                    </a:prstGeom>
+                  </pic:spPr>
+                </pic:pic>
+              </a:graphicData>
+            </a:graphic>
+          </wp:inline>
+        </w:drawing>
+      </w:r>
+    </w:p>
+    <w:p>
+      <w:pPr>
+        <w:bidi/>
+        <w:jc w:val="center"/>
+      </w:pPr>
+      <w:r>
+        <w:rPr>
+          <w:noProof/>
+          <w:rtl/>
+        </w:rPr>
+        <w:drawing>
+          <wp:inline distT="0" distB="0" distL="0" distR="0" wp14:anchorId="4F62E25B" wp14:editId="5157E833">
+            <wp:extent cx="5913120" cy="2622368"/>
+            <wp:effectExtent l="0" t="0" r="0" b="6985"/>
+            <wp:docPr id="8" name="Picture 8"/>
+            <wp:cNvGraphicFramePr>
+              <a:graphicFrameLocks xmlns:a="http://schemas.openxmlformats.org/drawingml/2006/main" noChangeAspect="1"/>
+            </wp:cNvGraphicFramePr>
+            <a:graphic xmlns:a="http://schemas.openxmlformats.org/drawingml/2006/main">
+              <a:graphicData uri="http://schemas.openxmlformats.org/drawingml/2006/picture">
+                <pic:pic xmlns:pic="http://schemas.openxmlformats.org/drawingml/2006/picture">
+                  <pic:nvPicPr>
+                    <pic:cNvPr id="1" name=""/>
+                    <pic:cNvPicPr/>
+                  </pic:nvPicPr>
+                  <pic:blipFill>
+                    <a:blip r:embed="rId19"/>
+                    <a:stretch>
+                      <a:fillRect/>
+                    </a:stretch>
+                  </pic:blipFill>
+                  <pic:spPr>
+                    <a:xfrm>
+                      <a:off x="0" y="0"/>
+                      <a:ext cx="5942296" cy="2635307"/>
+                    </a:xfrm>
+                    <a:prstGeom prst="rect">
+                      <a:avLst/>
+                    </a:prstGeom>
+                  </pic:spPr>
+                </pic:pic>
+              </a:graphicData>
+            </a:graphic>
+          </wp:inline>
+        </w:drawing>
+      </w:r>
+    </w:p>
+    <w:p>
+      <w:pPr>
+        <w:bidi/>
+        <w:jc w:val="center"/>
+      </w:pPr>
+      <w:r>
+        <w:rPr>
+          <w:noProof/>
+          <w:rtl/>
+        </w:rPr>
+        <w:lastRenderedPageBreak/>
+        <w:drawing>
+          <wp:inline distT="0" distB="0" distL="0" distR="0" wp14:anchorId="64224901" wp14:editId="34DCB641">
+            <wp:extent cx="4183387" cy="4030980"/>
+            <wp:effectExtent l="0" t="0" r="7620" b="7620"/>
+            <wp:docPr id="9" name="Picture 9"/>
+            <wp:cNvGraphicFramePr>
+              <a:graphicFrameLocks xmlns:a="http://schemas.openxmlformats.org/drawingml/2006/main" noChangeAspect="1"/>
+            </wp:cNvGraphicFramePr>
+            <a:graphic xmlns:a="http://schemas.openxmlformats.org/drawingml/2006/main">
+              <a:graphicData uri="http://schemas.openxmlformats.org/drawingml/2006/picture">
+                <pic:pic xmlns:pic="http://schemas.openxmlformats.org/drawingml/2006/picture">
+                  <pic:nvPicPr>
+                    <pic:cNvPr id="1" name=""/>
+                    <pic:cNvPicPr/>
+                  </pic:nvPicPr>
+                  <pic:blipFill>
+                    <a:blip r:embed="rId20"/>
+                    <a:stretch>
+                      <a:fillRect/>
+                    </a:stretch>
+                  </pic:blipFill>
+                  <pic:spPr>
+                    <a:xfrm>
+                      <a:off x="0" y="0"/>
+                      <a:ext cx="4188294" cy="4035708"/>
+                    </a:xfrm>
+                    <a:prstGeom prst="rect">
+                      <a:avLst/>
+                    </a:prstGeom>
+                  </pic:spPr>
+                </pic:pic>
+              </a:graphicData>
+            </a:graphic>
+          </wp:inline>
+        </w:drawing>
+      </w:r>
+    </w:p>
+    <w:p>
+      <w:pPr>
+        <w:bidi/>
+        <w:jc w:val="center"/>
+        <w:rPr>
+          <w:rtl/>
+        </w:rPr>
+      </w:pPr>
+      <w:r>
+        <w:rPr>
+          <w:noProof/>
+          <w:rtl/>
+        </w:rPr>
+        <w:drawing>
+          <wp:inline distT="0" distB="0" distL="0" distR="0" wp14:anchorId="7ABB9F6E" wp14:editId="420CC8FC">
+            <wp:extent cx="6122164" cy="3962400"/>
+            <wp:effectExtent l="0" t="0" r="0" b="0"/>
+            <wp:docPr id="10" name="Picture 10"/>
+            <wp:cNvGraphicFramePr>
+              <a:graphicFrameLocks xmlns:a="http://schemas.openxmlformats.org/drawingml/2006/main" noChangeAspect="1"/>
+            </wp:cNvGraphicFramePr>
+            <a:graphic xmlns:a="http://schemas.openxmlformats.org/drawingml/2006/main">
+              <a:graphicData uri="http://schemas.openxmlformats.org/drawingml/2006/picture">
+                <pic:pic xmlns:pic="http://schemas.openxmlformats.org/drawingml/2006/picture">
+                  <pic:nvPicPr>
+                    <pic:cNvPr id="1" name=""/>
+                    <pic:cNvPicPr/>
+                  </pic:nvPicPr>
+                  <pic:blipFill>
+                    <a:blip r:embed="rId21"/>
+                    <a:stretch>
+                      <a:fillRect/>
+                    </a:stretch>
+                  </pic:blipFill>
+                  <pic:spPr>
+                    <a:xfrm>
+                      <a:off x="0" y="0"/>
                       <a:ext cx="6135683" cy="3971150"/>
                     </a:xfrm>
                     <a:prstGeom prst="rect">
@@ -1025,8 +1693,8 @@
       </w:r>
     </w:p>
     <w:sectPr>
-      <w:headerReference w:type="default" r:id="rId13"/>
-      <w:footerReference w:type="default" r:id="rId14"/>
+      <w:headerReference w:type="default" r:id="rId22"/>
+      <w:footerReference w:type="default" r:id="rId23"/>
       <w:pgSz w:w="12240" w:h="15840"/>
       <w:pgMar w:top="1440" w:right="1440" w:bottom="1440" w:left="1440" w:header="720" w:footer="720" w:gutter="0"/>
       <w:cols w:space="720"/>
@@ -2712,7 +3380,7 @@
   <w:style w:type="paragraph" w:default="1" w:styleId="Normal">
     <w:name w:val="Normal"/>
     <w:qFormat/>
-    <w:rsid w:val="004530DA"/>
+    <w:rsid w:val="00B51FC6"/>
     <w:rPr>
       <w:rFonts w:asciiTheme="majorBidi" w:hAnsiTheme="majorBidi" w:cs="Sharif 1.2"/>
       <w:szCs w:val="26"/>

</xml_diff>

<commit_message>
add drop table to INSERT files
</commit_message>
<xml_diff>
--- a/report.docx
+++ b/report.docx
@@ -1,6 +1,6 @@
 
 <file path=word/document.xml><?xml version="1.0" encoding="utf-8"?>
-<w:document xmlns:wpc="http://schemas.microsoft.com/office/word/2010/wordprocessingCanvas" xmlns:cx="http://schemas.microsoft.com/office/drawing/2014/chartex" xmlns:cx1="http://schemas.microsoft.com/office/drawing/2015/9/8/chartex" xmlns:cx2="http://schemas.microsoft.com/office/drawing/2015/10/21/chartex" xmlns:cx3="http://schemas.microsoft.com/office/drawing/2016/5/9/chartex" xmlns:cx4="http://schemas.microsoft.com/office/drawing/2016/5/10/chartex" xmlns:cx5="http://schemas.microsoft.com/office/drawing/2016/5/11/chartex" xmlns:cx6="http://schemas.microsoft.com/office/drawing/2016/5/12/chartex" xmlns:cx7="http://schemas.microsoft.com/office/drawing/2016/5/13/chartex" xmlns:cx8="http://schemas.microsoft.com/office/drawing/2016/5/14/chartex" xmlns:mc="http://schemas.openxmlformats.org/markup-compatibility/2006" xmlns:aink="http://schemas.microsoft.com/office/drawing/2016/ink" xmlns:am3d="http://schemas.microsoft.com/office/drawing/2017/model3d" xmlns:o="urn:schemas-microsoft-com:office:office" xmlns:r="http://schemas.openxmlformats.org/officeDocument/2006/relationships" xmlns:m="http://schemas.openxmlformats.org/officeDocument/2006/math" xmlns:v="urn:schemas-microsoft-com:vml" xmlns:wp14="http://schemas.microsoft.com/office/word/2010/wordprocessingDrawing" xmlns:wp="http://schemas.openxmlformats.org/drawingml/2006/wordprocessingDrawing" xmlns:w10="urn:schemas-microsoft-com:office:word" xmlns:w="http://schemas.openxmlformats.org/wordprocessingml/2006/main" xmlns:w14="http://schemas.microsoft.com/office/word/2010/wordml" xmlns:w15="http://schemas.microsoft.com/office/word/2012/wordml" xmlns:w16cex="http://schemas.microsoft.com/office/word/2018/wordml/cex" xmlns:w16cid="http://schemas.microsoft.com/office/word/2016/wordml/cid" xmlns:w16="http://schemas.microsoft.com/office/word/2018/wordml" xmlns:w16sdtdh="http://schemas.microsoft.com/office/word/2020/wordml/sdtdatahash" xmlns:w16se="http://schemas.microsoft.com/office/word/2015/wordml/symex" xmlns:wpg="http://schemas.microsoft.com/office/word/2010/wordprocessingGroup" xmlns:wpi="http://schemas.microsoft.com/office/word/2010/wordprocessingInk" xmlns:wne="http://schemas.microsoft.com/office/word/2006/wordml" xmlns:wps="http://schemas.microsoft.com/office/word/2010/wordprocessingShape" mc:Ignorable="w14 w15 w16se w16cid w16 w16cex w16sdtdh wp14">
+<w:document xmlns:wpc="http://schemas.microsoft.com/office/word/2010/wordprocessingCanvas" xmlns:cx="http://schemas.microsoft.com/office/drawing/2014/chartex" xmlns:cx1="http://schemas.microsoft.com/office/drawing/2015/9/8/chartex" xmlns:cx2="http://schemas.microsoft.com/office/drawing/2015/10/21/chartex" xmlns:cx3="http://schemas.microsoft.com/office/drawing/2016/5/9/chartex" xmlns:cx4="http://schemas.microsoft.com/office/drawing/2016/5/10/chartex" xmlns:cx5="http://schemas.microsoft.com/office/drawing/2016/5/11/chartex" xmlns:cx6="http://schemas.microsoft.com/office/drawing/2016/5/12/chartex" xmlns:cx7="http://schemas.microsoft.com/office/drawing/2016/5/13/chartex" xmlns:cx8="http://schemas.microsoft.com/office/drawing/2016/5/14/chartex" xmlns:mc="http://schemas.openxmlformats.org/markup-compatibility/2006" xmlns:aink="http://schemas.microsoft.com/office/drawing/2016/ink" xmlns:am3d="http://schemas.microsoft.com/office/drawing/2017/model3d" xmlns:o="urn:schemas-microsoft-com:office:office" xmlns:oel="http://schemas.microsoft.com/office/2019/extlst" xmlns:r="http://schemas.openxmlformats.org/officeDocument/2006/relationships" xmlns:m="http://schemas.openxmlformats.org/officeDocument/2006/math" xmlns:v="urn:schemas-microsoft-com:vml" xmlns:wp14="http://schemas.microsoft.com/office/word/2010/wordprocessingDrawing" xmlns:wp="http://schemas.openxmlformats.org/drawingml/2006/wordprocessingDrawing" xmlns:w10="urn:schemas-microsoft-com:office:word" xmlns:w="http://schemas.openxmlformats.org/wordprocessingml/2006/main" xmlns:w14="http://schemas.microsoft.com/office/word/2010/wordml" xmlns:w15="http://schemas.microsoft.com/office/word/2012/wordml" xmlns:w16cex="http://schemas.microsoft.com/office/word/2018/wordml/cex" xmlns:w16cid="http://schemas.microsoft.com/office/word/2016/wordml/cid" xmlns:w16="http://schemas.microsoft.com/office/word/2018/wordml" xmlns:w16du="http://schemas.microsoft.com/office/word/2023/wordml/word16du" xmlns:w16sdtdh="http://schemas.microsoft.com/office/word/2020/wordml/sdtdatahash" xmlns:w16sdtfl="http://schemas.microsoft.com/office/word/2024/wordml/sdtformatlock" xmlns:w16se="http://schemas.microsoft.com/office/word/2015/wordml/symex" xmlns:wpg="http://schemas.microsoft.com/office/word/2010/wordprocessingGroup" xmlns:wpi="http://schemas.microsoft.com/office/word/2010/wordprocessingInk" xmlns:wne="http://schemas.microsoft.com/office/word/2006/wordml" xmlns:wps="http://schemas.microsoft.com/office/word/2010/wordprocessingShape" mc:Ignorable="w14 w15 w16se w16cid w16 w16cex w16sdtdh w16sdtfl w16du wp14">
   <w:body>
     <w:tbl>
       <w:tblPr>
@@ -332,7 +332,23 @@
           <w:rFonts w:hint="cs"/>
           <w:rtl/>
         </w:rPr>
-        <w:t xml:space="preserve"> عملیات درج را با استفاده از  کنترل‌های مناسب (به عنوان مثال </w:t>
+        <w:t xml:space="preserve"> عملیات درج را با استفاده از  </w:t>
+      </w:r>
+      <w:proofErr w:type="spellStart"/>
+      <w:r>
+        <w:rPr>
+          <w:rFonts w:hint="cs"/>
+          <w:rtl/>
+        </w:rPr>
+        <w:t>کنترل‌های</w:t>
+      </w:r>
+      <w:proofErr w:type="spellEnd"/>
+      <w:r>
+        <w:rPr>
+          <w:rFonts w:hint="cs"/>
+          <w:rtl/>
+        </w:rPr>
+        <w:t xml:space="preserve"> مناسب (به عنوان مثال </w:t>
       </w:r>
       <w:r>
         <w:t>DISTINCT</w:t>
@@ -352,7 +368,23 @@
           <w:rFonts w:hint="cs"/>
           <w:rtl/>
         </w:rPr>
-        <w:t xml:space="preserve"> برای حذف داده‌های تکراری) در جداول انجام دادیم. علاوه بر آن، ستون‌هایی که مقدار آنها در داده‌های خام تعریف نشده بودند را با استفاده از تابع </w:t>
+        <w:t xml:space="preserve"> برای حذف </w:t>
+      </w:r>
+      <w:proofErr w:type="spellStart"/>
+      <w:r>
+        <w:rPr>
+          <w:rFonts w:hint="cs"/>
+          <w:rtl/>
+        </w:rPr>
+        <w:t>داده‌های</w:t>
+      </w:r>
+      <w:proofErr w:type="spellEnd"/>
+      <w:r>
+        <w:rPr>
+          <w:rFonts w:hint="cs"/>
+          <w:rtl/>
+        </w:rPr>
+        <w:t xml:space="preserve"> تکراری) در جداول انجام دادیم. علاوه بر آن، ستون‌هایی که مقدار آنها در داده‌های خام تعریف نشده بودند را با استفاده از تابع </w:t>
       </w:r>
       <w:r>
         <w:t>RANDOM()</w:t>
@@ -437,7 +469,23 @@
           <w:rFonts w:hint="cs"/>
           <w:rtl/>
         </w:rPr>
-        <w:t xml:space="preserve"> یک تعدادی از سفارشات را به شکل تصادفی با یک پرس‌و‌جو انتخاب کردیم که لیست ‌آنها در</w:t>
+        <w:t xml:space="preserve"> یک تعدادی از سفارشات را به شکل تصادفی با یک </w:t>
+      </w:r>
+      <w:proofErr w:type="spellStart"/>
+      <w:r>
+        <w:rPr>
+          <w:rFonts w:hint="cs"/>
+          <w:rtl/>
+        </w:rPr>
+        <w:t>پرس‌و‌جو</w:t>
+      </w:r>
+      <w:proofErr w:type="spellEnd"/>
+      <w:r>
+        <w:rPr>
+          <w:rFonts w:hint="cs"/>
+          <w:rtl/>
+        </w:rPr>
+        <w:t xml:space="preserve"> انتخاب کردیم که لیست ‌آنها در</w:t>
       </w:r>
       <w:r>
         <w:t xml:space="preserve"> bnpl.csv</w:t>
@@ -479,7 +527,55 @@
           <w:rFonts w:hint="cs"/>
           <w:rtl/>
         </w:rPr>
-        <w:t xml:space="preserve">، داده‌ّای قرارداد و داده‌های تصادفی برای پرداخت‌های </w:t>
+        <w:t xml:space="preserve">، </w:t>
+      </w:r>
+      <w:proofErr w:type="spellStart"/>
+      <w:r>
+        <w:rPr>
+          <w:rFonts w:hint="cs"/>
+          <w:rtl/>
+        </w:rPr>
+        <w:t>داده‌ّای</w:t>
+      </w:r>
+      <w:proofErr w:type="spellEnd"/>
+      <w:r>
+        <w:rPr>
+          <w:rFonts w:hint="cs"/>
+          <w:rtl/>
+        </w:rPr>
+        <w:t xml:space="preserve"> قرارداد و </w:t>
+      </w:r>
+      <w:proofErr w:type="spellStart"/>
+      <w:r>
+        <w:rPr>
+          <w:rFonts w:hint="cs"/>
+          <w:rtl/>
+        </w:rPr>
+        <w:t>داده‌های</w:t>
+      </w:r>
+      <w:proofErr w:type="spellEnd"/>
+      <w:r>
+        <w:rPr>
+          <w:rFonts w:hint="cs"/>
+          <w:rtl/>
+        </w:rPr>
+        <w:t xml:space="preserve"> تصادفی برای </w:t>
+      </w:r>
+      <w:proofErr w:type="spellStart"/>
+      <w:r>
+        <w:rPr>
+          <w:rFonts w:hint="cs"/>
+          <w:rtl/>
+        </w:rPr>
+        <w:t>پرداخت‌های</w:t>
+      </w:r>
+      <w:proofErr w:type="spellEnd"/>
+      <w:r>
+        <w:rPr>
+          <w:rFonts w:hint="cs"/>
+          <w:rtl/>
+        </w:rPr>
+        <w:t xml:space="preserve"> </w:t>
       </w:r>
       <w:r>
         <w:t>BNPL</w:t>
@@ -501,7 +597,23 @@
           <w:rFonts w:hint="cs"/>
           <w:rtl/>
         </w:rPr>
-        <w:t xml:space="preserve"> آن‌ها را وارد کردیم.</w:t>
+        <w:t xml:space="preserve"> </w:t>
+      </w:r>
+      <w:proofErr w:type="spellStart"/>
+      <w:r>
+        <w:rPr>
+          <w:rFonts w:hint="cs"/>
+          <w:rtl/>
+        </w:rPr>
+        <w:t>آن‌ها</w:t>
+      </w:r>
+      <w:proofErr w:type="spellEnd"/>
+      <w:r>
+        <w:rPr>
+          <w:rFonts w:hint="cs"/>
+          <w:rtl/>
+        </w:rPr>
+        <w:t xml:space="preserve"> را وارد کردیم.</w:t>
       </w:r>
     </w:p>
     <w:p>
@@ -726,8 +838,17 @@
           <w:rFonts w:hint="cs"/>
           <w:rtl/>
         </w:rPr>
-        <w:t>در نهایت با اجرای اسکریپت‌ها به ترتیب، بدون خطا پایگاه داده تشکیل می‌شود</w:t>
-      </w:r>
+        <w:t xml:space="preserve">در نهایت با اجرای اسکریپت‌ها به ترتیب، بدون خطا پایگاه داده تشکیل </w:t>
+      </w:r>
+      <w:proofErr w:type="spellStart"/>
+      <w:r>
+        <w:rPr>
+          <w:rFonts w:hint="cs"/>
+          <w:rtl/>
+        </w:rPr>
+        <w:t>می‌شود</w:t>
+      </w:r>
+      <w:proofErr w:type="spellEnd"/>
       <w:r>
         <w:rPr>
           <w:rFonts w:hint="cs"/>
@@ -738,59 +859,39 @@
     </w:p>
     <w:p>
       <w:pPr>
-        <w:rPr>
-          <w:rtl/>
-        </w:rPr>
-      </w:pPr>
-      <w:r>
-        <w:rPr>
-          <w:rtl/>
-        </w:rPr>
-        <w:br w:type="page"/>
+        <w:pStyle w:val="Heading2"/>
+        <w:rPr>
+          <w:rFonts w:ascii="Sharif 1.2 Bold" w:hAnsi="Sharif 1.2 Bold" w:cs="Sharif 1.2 Bold"/>
+          <w:rtl/>
+        </w:rPr>
+      </w:pPr>
+      <w:r>
+        <w:rPr>
+          <w:rFonts w:ascii="Sharif 1.2 Bold" w:hAnsi="Sharif 1.2 Bold" w:cs="Sharif 1.2 Bold" w:hint="cs"/>
+          <w:rtl/>
+        </w:rPr>
+        <w:lastRenderedPageBreak/>
+        <w:t>بخش سوم</w:t>
       </w:r>
     </w:p>
     <w:p>
       <w:pPr>
-        <w:pStyle w:val="Heading2"/>
-        <w:rPr>
-          <w:rFonts w:ascii="Sharif 1.2 Bold" w:hAnsi="Sharif 1.2 Bold" w:cs="Sharif 1.2 Bold"/>
-          <w:rtl/>
-        </w:rPr>
-      </w:pPr>
-      <w:r>
-        <w:rPr>
-          <w:rFonts w:ascii="Sharif 1.2 Bold" w:hAnsi="Sharif 1.2 Bold" w:cs="Sharif 1.2 Bold" w:hint="cs"/>
-          <w:rtl/>
-        </w:rPr>
-        <w:lastRenderedPageBreak/>
-        <w:t xml:space="preserve">بخش </w:t>
-      </w:r>
-      <w:r>
-        <w:rPr>
-          <w:rFonts w:ascii="Sharif 1.2 Bold" w:hAnsi="Sharif 1.2 Bold" w:cs="Sharif 1.2 Bold" w:hint="cs"/>
-          <w:rtl/>
-        </w:rPr>
-        <w:t>سوم</w:t>
+        <w:bidi/>
+        <w:rPr>
+          <w:rtl/>
+        </w:rPr>
+      </w:pPr>
+      <w:r>
+        <w:rPr>
+          <w:rFonts w:hint="cs"/>
+          <w:rtl/>
+        </w:rPr>
+        <w:t>هر پرس و جو به ترتیب در تصاویر زیر آمده است:</w:t>
       </w:r>
     </w:p>
     <w:p>
       <w:pPr>
         <w:bidi/>
-        <w:rPr>
-          <w:rtl/>
-        </w:rPr>
-      </w:pPr>
-      <w:r>
-        <w:rPr>
-          <w:rFonts w:hint="cs"/>
-          <w:rtl/>
-        </w:rPr>
-        <w:t>هر پرس و جو به ترتیب در تصاویر زیر آمده است:</w:t>
-      </w:r>
-    </w:p>
-    <w:p>
-      <w:pPr>
-        <w:bidi/>
         <w:jc w:val="center"/>
         <w:rPr>
           <w:rtl/>
@@ -798,6 +899,7 @@
       </w:pPr>
       <w:r>
         <w:rPr>
+          <w:noProof/>
           <w:rtl/>
         </w:rPr>
         <w:drawing>
@@ -870,8 +972,10 @@
       </w:pPr>
       <w:r>
         <w:rPr>
-          <w:rtl/>
-        </w:rPr>
+          <w:noProof/>
+          <w:rtl/>
+        </w:rPr>
+        <w:lastRenderedPageBreak/>
         <w:drawing>
           <wp:inline distT="0" distB="0" distL="0" distR="0" wp14:anchorId="1D5A05D4" wp14:editId="1F5A6B97">
             <wp:extent cx="5097780" cy="3443724"/>
@@ -916,9 +1020,9 @@
       </w:pPr>
       <w:r>
         <w:rPr>
-          <w:rtl/>
-        </w:rPr>
-        <w:lastRenderedPageBreak/>
+          <w:noProof/>
+          <w:rtl/>
+        </w:rPr>
         <w:drawing>
           <wp:inline distT="0" distB="0" distL="0" distR="0" wp14:anchorId="0D6B3C20" wp14:editId="44F62799">
             <wp:extent cx="3703320" cy="4097393"/>
@@ -966,8 +1070,10 @@
       </w:pPr>
       <w:r>
         <w:rPr>
-          <w:rtl/>
-        </w:rPr>
+          <w:noProof/>
+          <w:rtl/>
+        </w:rPr>
+        <w:lastRenderedPageBreak/>
         <w:drawing>
           <wp:inline distT="0" distB="0" distL="0" distR="0" wp14:anchorId="6079B4BA" wp14:editId="2D961C6B">
             <wp:extent cx="4500525" cy="3976907"/>
@@ -1015,14 +1121,15 @@
         <w:bidi/>
         <w:jc w:val="center"/>
         <w:rPr>
-          <w:rFonts w:hint="cs"/>
-          <w:rtl/>
-        </w:rPr>
-      </w:pPr>
-      <w:r>
-        <w:rPr>
-          <w:rtl/>
-        </w:rPr>
+          <w:rtl/>
+        </w:rPr>
+      </w:pPr>
+      <w:r>
+        <w:rPr>
+          <w:noProof/>
+          <w:rtl/>
+        </w:rPr>
+        <w:lastRenderedPageBreak/>
         <w:drawing>
           <wp:inline distT="0" distB="0" distL="0" distR="0" wp14:anchorId="2D9D63BA" wp14:editId="2BE6808D">
             <wp:extent cx="4700046" cy="4572000"/>
@@ -1130,6 +1237,7 @@
       </w:pPr>
       <w:r>
         <w:rPr>
+          <w:noProof/>
           <w:rtl/>
         </w:rPr>
         <w:drawing>
@@ -1204,6 +1312,7 @@
       </w:pPr>
       <w:r>
         <w:rPr>
+          <w:noProof/>
           <w:rtl/>
         </w:rPr>
         <w:drawing>
@@ -1286,6 +1395,7 @@
       <w:r>
         <w:rPr>
           <w:rFonts w:ascii="Sharif 1.2 Bold" w:hAnsi="Sharif 1.2 Bold" w:cs="Sharif 1.2 Bold"/>
+          <w:noProof/>
           <w:rtl/>
         </w:rPr>
         <w:drawing>
@@ -1329,15 +1439,31 @@
       <w:pPr>
         <w:bidi/>
         <w:rPr>
+          <w:rFonts w:ascii="Sharif 1.2 Bold" w:hAnsi="Sharif 1.2 Bold" w:cs="Sharif 1.2 Bold"/>
+        </w:rPr>
+      </w:pPr>
+      <w:r>
+        <w:rPr>
           <w:rFonts w:ascii="Sharif 1.2 Bold" w:hAnsi="Sharif 1.2 Bold" w:cs="Sharif 1.2 Bold" w:hint="cs"/>
-        </w:rPr>
-      </w:pPr>
+          <w:rtl/>
+        </w:rPr>
+        <w:t xml:space="preserve">با بررسی به این نتیجه رسیدیم که </w:t>
+      </w:r>
+      <w:proofErr w:type="spellStart"/>
       <w:r>
         <w:rPr>
           <w:rFonts w:ascii="Sharif 1.2 Bold" w:hAnsi="Sharif 1.2 Bold" w:cs="Sharif 1.2 Bold" w:hint="cs"/>
           <w:rtl/>
         </w:rPr>
-        <w:t xml:space="preserve">با بررسی به این نتیجه رسیدیم که اندیس روی </w:t>
+        <w:t>اندیس</w:t>
+      </w:r>
+      <w:proofErr w:type="spellEnd"/>
+      <w:r>
+        <w:rPr>
+          <w:rFonts w:ascii="Sharif 1.2 Bold" w:hAnsi="Sharif 1.2 Bold" w:cs="Sharif 1.2 Bold" w:hint="cs"/>
+          <w:rtl/>
+        </w:rPr>
+        <w:t xml:space="preserve"> روی </w:t>
       </w:r>
       <w:proofErr w:type="spellStart"/>
       <w:r>
@@ -1352,7 +1478,23 @@
           <w:rFonts w:ascii="Sharif 1.2 Bold" w:hAnsi="Sharif 1.2 Bold" w:cs="Sharif 1.2 Bold" w:hint="cs"/>
           <w:rtl/>
         </w:rPr>
-        <w:t xml:space="preserve"> بیشترین کمک را می‌کند، نتیجه ۶۰ میلی ثانیه کمتر بود (تقریبا ۴۰٪</w:t>
+        <w:t xml:space="preserve"> بیشترین کمک را </w:t>
+      </w:r>
+      <w:proofErr w:type="spellStart"/>
+      <w:r>
+        <w:rPr>
+          <w:rFonts w:ascii="Sharif 1.2 Bold" w:hAnsi="Sharif 1.2 Bold" w:cs="Sharif 1.2 Bold" w:hint="cs"/>
+          <w:rtl/>
+        </w:rPr>
+        <w:t>می‌کند</w:t>
+      </w:r>
+      <w:proofErr w:type="spellEnd"/>
+      <w:r>
+        <w:rPr>
+          <w:rFonts w:ascii="Sharif 1.2 Bold" w:hAnsi="Sharif 1.2 Bold" w:cs="Sharif 1.2 Bold" w:hint="cs"/>
+          <w:rtl/>
+        </w:rPr>
+        <w:t>، نتیجه ۶۰ میلی ثانیه کمتر بود (تقریبا ۴۰٪</w:t>
       </w:r>
       <w:r>
         <w:rPr>
@@ -1366,13 +1508,14 @@
         <w:bidi/>
         <w:jc w:val="center"/>
         <w:rPr>
-          <w:rFonts w:ascii="Sharif 1.2 Bold" w:hAnsi="Sharif 1.2 Bold" w:cs="Sharif 1.2 Bold" w:hint="cs"/>
-          <w:rtl/>
-        </w:rPr>
-      </w:pPr>
-      <w:r>
-        <w:rPr>
           <w:rFonts w:ascii="Sharif 1.2 Bold" w:hAnsi="Sharif 1.2 Bold" w:cs="Sharif 1.2 Bold"/>
+          <w:rtl/>
+        </w:rPr>
+      </w:pPr>
+      <w:r>
+        <w:rPr>
+          <w:rFonts w:ascii="Sharif 1.2 Bold" w:hAnsi="Sharif 1.2 Bold" w:cs="Sharif 1.2 Bold"/>
+          <w:noProof/>
           <w:rtl/>
         </w:rPr>
         <w:drawing>
@@ -1416,7 +1559,6 @@
       <w:pPr>
         <w:bidi/>
         <w:rPr>
-          <w:rFonts w:hint="cs"/>
           <w:rtl/>
         </w:rPr>
       </w:pPr>
@@ -1705,7 +1847,7 @@
 </file>
 
 <file path=word/endnotes.xml><?xml version="1.0" encoding="utf-8"?>
-<w:endnotes xmlns:wpc="http://schemas.microsoft.com/office/word/2010/wordprocessingCanvas" xmlns:cx="http://schemas.microsoft.com/office/drawing/2014/chartex" xmlns:cx1="http://schemas.microsoft.com/office/drawing/2015/9/8/chartex" xmlns:cx2="http://schemas.microsoft.com/office/drawing/2015/10/21/chartex" xmlns:cx3="http://schemas.microsoft.com/office/drawing/2016/5/9/chartex" xmlns:cx4="http://schemas.microsoft.com/office/drawing/2016/5/10/chartex" xmlns:cx5="http://schemas.microsoft.com/office/drawing/2016/5/11/chartex" xmlns:cx6="http://schemas.microsoft.com/office/drawing/2016/5/12/chartex" xmlns:cx7="http://schemas.microsoft.com/office/drawing/2016/5/13/chartex" xmlns:cx8="http://schemas.microsoft.com/office/drawing/2016/5/14/chartex" xmlns:mc="http://schemas.openxmlformats.org/markup-compatibility/2006" xmlns:aink="http://schemas.microsoft.com/office/drawing/2016/ink" xmlns:am3d="http://schemas.microsoft.com/office/drawing/2017/model3d" xmlns:o="urn:schemas-microsoft-com:office:office" xmlns:r="http://schemas.openxmlformats.org/officeDocument/2006/relationships" xmlns:m="http://schemas.openxmlformats.org/officeDocument/2006/math" xmlns:v="urn:schemas-microsoft-com:vml" xmlns:wp14="http://schemas.microsoft.com/office/word/2010/wordprocessingDrawing" xmlns:wp="http://schemas.openxmlformats.org/drawingml/2006/wordprocessingDrawing" xmlns:w10="urn:schemas-microsoft-com:office:word" xmlns:w="http://schemas.openxmlformats.org/wordprocessingml/2006/main" xmlns:w14="http://schemas.microsoft.com/office/word/2010/wordml" xmlns:w15="http://schemas.microsoft.com/office/word/2012/wordml" xmlns:w16cex="http://schemas.microsoft.com/office/word/2018/wordml/cex" xmlns:w16cid="http://schemas.microsoft.com/office/word/2016/wordml/cid" xmlns:w16="http://schemas.microsoft.com/office/word/2018/wordml" xmlns:w16sdtdh="http://schemas.microsoft.com/office/word/2020/wordml/sdtdatahash" xmlns:w16se="http://schemas.microsoft.com/office/word/2015/wordml/symex" xmlns:wpg="http://schemas.microsoft.com/office/word/2010/wordprocessingGroup" xmlns:wpi="http://schemas.microsoft.com/office/word/2010/wordprocessingInk" xmlns:wne="http://schemas.microsoft.com/office/word/2006/wordml" xmlns:wps="http://schemas.microsoft.com/office/word/2010/wordprocessingShape" mc:Ignorable="w14 w15 w16se w16cid w16 w16cex w16sdtdh wp14">
+<w:endnotes xmlns:wpc="http://schemas.microsoft.com/office/word/2010/wordprocessingCanvas" xmlns:cx="http://schemas.microsoft.com/office/drawing/2014/chartex" xmlns:cx1="http://schemas.microsoft.com/office/drawing/2015/9/8/chartex" xmlns:cx2="http://schemas.microsoft.com/office/drawing/2015/10/21/chartex" xmlns:cx3="http://schemas.microsoft.com/office/drawing/2016/5/9/chartex" xmlns:cx4="http://schemas.microsoft.com/office/drawing/2016/5/10/chartex" xmlns:cx5="http://schemas.microsoft.com/office/drawing/2016/5/11/chartex" xmlns:cx6="http://schemas.microsoft.com/office/drawing/2016/5/12/chartex" xmlns:cx7="http://schemas.microsoft.com/office/drawing/2016/5/13/chartex" xmlns:cx8="http://schemas.microsoft.com/office/drawing/2016/5/14/chartex" xmlns:mc="http://schemas.openxmlformats.org/markup-compatibility/2006" xmlns:aink="http://schemas.microsoft.com/office/drawing/2016/ink" xmlns:am3d="http://schemas.microsoft.com/office/drawing/2017/model3d" xmlns:o="urn:schemas-microsoft-com:office:office" xmlns:oel="http://schemas.microsoft.com/office/2019/extlst" xmlns:r="http://schemas.openxmlformats.org/officeDocument/2006/relationships" xmlns:m="http://schemas.openxmlformats.org/officeDocument/2006/math" xmlns:v="urn:schemas-microsoft-com:vml" xmlns:wp14="http://schemas.microsoft.com/office/word/2010/wordprocessingDrawing" xmlns:wp="http://schemas.openxmlformats.org/drawingml/2006/wordprocessingDrawing" xmlns:w10="urn:schemas-microsoft-com:office:word" xmlns:w="http://schemas.openxmlformats.org/wordprocessingml/2006/main" xmlns:w14="http://schemas.microsoft.com/office/word/2010/wordml" xmlns:w15="http://schemas.microsoft.com/office/word/2012/wordml" xmlns:w16cex="http://schemas.microsoft.com/office/word/2018/wordml/cex" xmlns:w16cid="http://schemas.microsoft.com/office/word/2016/wordml/cid" xmlns:w16="http://schemas.microsoft.com/office/word/2018/wordml" xmlns:w16du="http://schemas.microsoft.com/office/word/2023/wordml/word16du" xmlns:w16sdtdh="http://schemas.microsoft.com/office/word/2020/wordml/sdtdatahash" xmlns:w16sdtfl="http://schemas.microsoft.com/office/word/2024/wordml/sdtformatlock" xmlns:w16se="http://schemas.microsoft.com/office/word/2015/wordml/symex" xmlns:wpg="http://schemas.microsoft.com/office/word/2010/wordprocessingGroup" xmlns:wpi="http://schemas.microsoft.com/office/word/2010/wordprocessingInk" xmlns:wne="http://schemas.microsoft.com/office/word/2006/wordml" xmlns:wps="http://schemas.microsoft.com/office/word/2010/wordprocessingShape" mc:Ignorable="w14 w15 w16se w16cid w16 w16cex w16sdtdh w16sdtfl w16du wp14">
   <w:endnote w:type="separator" w:id="-1">
     <w:p>
       <w:pPr>
@@ -1730,7 +1872,7 @@
 </file>
 
 <file path=word/footer1.xml><?xml version="1.0" encoding="utf-8"?>
-<w:ftr xmlns:wpc="http://schemas.microsoft.com/office/word/2010/wordprocessingCanvas" xmlns:cx="http://schemas.microsoft.com/office/drawing/2014/chartex" xmlns:cx1="http://schemas.microsoft.com/office/drawing/2015/9/8/chartex" xmlns:cx2="http://schemas.microsoft.com/office/drawing/2015/10/21/chartex" xmlns:cx3="http://schemas.microsoft.com/office/drawing/2016/5/9/chartex" xmlns:cx4="http://schemas.microsoft.com/office/drawing/2016/5/10/chartex" xmlns:cx5="http://schemas.microsoft.com/office/drawing/2016/5/11/chartex" xmlns:cx6="http://schemas.microsoft.com/office/drawing/2016/5/12/chartex" xmlns:cx7="http://schemas.microsoft.com/office/drawing/2016/5/13/chartex" xmlns:cx8="http://schemas.microsoft.com/office/drawing/2016/5/14/chartex" xmlns:mc="http://schemas.openxmlformats.org/markup-compatibility/2006" xmlns:aink="http://schemas.microsoft.com/office/drawing/2016/ink" xmlns:am3d="http://schemas.microsoft.com/office/drawing/2017/model3d" xmlns:o="urn:schemas-microsoft-com:office:office" xmlns:r="http://schemas.openxmlformats.org/officeDocument/2006/relationships" xmlns:m="http://schemas.openxmlformats.org/officeDocument/2006/math" xmlns:v="urn:schemas-microsoft-com:vml" xmlns:wp14="http://schemas.microsoft.com/office/word/2010/wordprocessingDrawing" xmlns:wp="http://schemas.openxmlformats.org/drawingml/2006/wordprocessingDrawing" xmlns:w10="urn:schemas-microsoft-com:office:word" xmlns:w="http://schemas.openxmlformats.org/wordprocessingml/2006/main" xmlns:w14="http://schemas.microsoft.com/office/word/2010/wordml" xmlns:w15="http://schemas.microsoft.com/office/word/2012/wordml" xmlns:w16cex="http://schemas.microsoft.com/office/word/2018/wordml/cex" xmlns:w16cid="http://schemas.microsoft.com/office/word/2016/wordml/cid" xmlns:w16="http://schemas.microsoft.com/office/word/2018/wordml" xmlns:w16sdtdh="http://schemas.microsoft.com/office/word/2020/wordml/sdtdatahash" xmlns:w16se="http://schemas.microsoft.com/office/word/2015/wordml/symex" xmlns:wpg="http://schemas.microsoft.com/office/word/2010/wordprocessingGroup" xmlns:wpi="http://schemas.microsoft.com/office/word/2010/wordprocessingInk" xmlns:wne="http://schemas.microsoft.com/office/word/2006/wordml" xmlns:wps="http://schemas.microsoft.com/office/word/2010/wordprocessingShape" mc:Ignorable="w14 w15 w16se w16cid w16 w16cex w16sdtdh wp14">
+<w:ftr xmlns:wpc="http://schemas.microsoft.com/office/word/2010/wordprocessingCanvas" xmlns:cx="http://schemas.microsoft.com/office/drawing/2014/chartex" xmlns:cx1="http://schemas.microsoft.com/office/drawing/2015/9/8/chartex" xmlns:cx2="http://schemas.microsoft.com/office/drawing/2015/10/21/chartex" xmlns:cx3="http://schemas.microsoft.com/office/drawing/2016/5/9/chartex" xmlns:cx4="http://schemas.microsoft.com/office/drawing/2016/5/10/chartex" xmlns:cx5="http://schemas.microsoft.com/office/drawing/2016/5/11/chartex" xmlns:cx6="http://schemas.microsoft.com/office/drawing/2016/5/12/chartex" xmlns:cx7="http://schemas.microsoft.com/office/drawing/2016/5/13/chartex" xmlns:cx8="http://schemas.microsoft.com/office/drawing/2016/5/14/chartex" xmlns:mc="http://schemas.openxmlformats.org/markup-compatibility/2006" xmlns:aink="http://schemas.microsoft.com/office/drawing/2016/ink" xmlns:am3d="http://schemas.microsoft.com/office/drawing/2017/model3d" xmlns:o="urn:schemas-microsoft-com:office:office" xmlns:oel="http://schemas.microsoft.com/office/2019/extlst" xmlns:r="http://schemas.openxmlformats.org/officeDocument/2006/relationships" xmlns:m="http://schemas.openxmlformats.org/officeDocument/2006/math" xmlns:v="urn:schemas-microsoft-com:vml" xmlns:wp14="http://schemas.microsoft.com/office/word/2010/wordprocessingDrawing" xmlns:wp="http://schemas.openxmlformats.org/drawingml/2006/wordprocessingDrawing" xmlns:w10="urn:schemas-microsoft-com:office:word" xmlns:w="http://schemas.openxmlformats.org/wordprocessingml/2006/main" xmlns:w14="http://schemas.microsoft.com/office/word/2010/wordml" xmlns:w15="http://schemas.microsoft.com/office/word/2012/wordml" xmlns:w16cex="http://schemas.microsoft.com/office/word/2018/wordml/cex" xmlns:w16cid="http://schemas.microsoft.com/office/word/2016/wordml/cid" xmlns:w16="http://schemas.microsoft.com/office/word/2018/wordml" xmlns:w16du="http://schemas.microsoft.com/office/word/2023/wordml/word16du" xmlns:w16sdtdh="http://schemas.microsoft.com/office/word/2020/wordml/sdtdatahash" xmlns:w16sdtfl="http://schemas.microsoft.com/office/word/2024/wordml/sdtformatlock" xmlns:w16se="http://schemas.microsoft.com/office/word/2015/wordml/symex" xmlns:wpg="http://schemas.microsoft.com/office/word/2010/wordprocessingGroup" xmlns:wpi="http://schemas.microsoft.com/office/word/2010/wordprocessingInk" xmlns:wne="http://schemas.microsoft.com/office/word/2006/wordml" xmlns:wps="http://schemas.microsoft.com/office/word/2010/wordprocessingShape" mc:Ignorable="w14 w15 w16se w16cid w16 w16cex w16sdtdh w16sdtfl w16du wp14">
   <w:sdt>
     <w:sdtPr>
       <w:id w:val="-1737392346"/>
@@ -1739,7 +1881,6 @@
         <w:docPartUnique/>
       </w:docPartObj>
     </w:sdtPr>
-    <w:sdtEndPr/>
     <w:sdtContent>
       <w:p>
         <w:pPr>
@@ -1951,7 +2092,7 @@
             </mc:Choice>
             <mc:Fallback>
               <w:pict>
-                <v:group w14:anchorId="080EB380" id="Group 2" o:spid="_x0000_s1026" style="position:absolute;margin-left:0;margin-top:0;width:610.5pt;height:15pt;z-index:251659264;mso-width-percent:1000;mso-position-horizontal:center;mso-position-horizontal-relative:page;mso-position-vertical:center;mso-position-vertical-relative:bottom-margin-area;mso-width-percent:1000" coordorigin="-8,14978" coordsize="12255,300" o:gfxdata="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">
+                <v:group w14:anchorId="080EB380" id="Group 2" o:spid="_x0000_s1026" style="position:absolute;margin-left:0;margin-top:0;width:610.5pt;height:15pt;z-index:251659264;mso-width-percent:1000;mso-position-horizontal:center;mso-position-horizontal-relative:page;mso-position-vertical:center;mso-position-vertical-relative:bottom-margin-area;mso-width-percent:1000" coordorigin="-8,14978" coordsize="12255,300" o:gfxdata="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">
                   <v:shapetype id="_x0000_t202" coordsize="21600,21600" o:spt="202" path="m,l,21600r21600,l21600,xe">
                     <v:stroke joinstyle="miter"/>
                     <v:path gradientshapeok="t" o:connecttype="rect"/>
@@ -2018,7 +2159,7 @@
 </file>
 
 <file path=word/footnotes.xml><?xml version="1.0" encoding="utf-8"?>
-<w:footnotes xmlns:wpc="http://schemas.microsoft.com/office/word/2010/wordprocessingCanvas" xmlns:cx="http://schemas.microsoft.com/office/drawing/2014/chartex" xmlns:cx1="http://schemas.microsoft.com/office/drawing/2015/9/8/chartex" xmlns:cx2="http://schemas.microsoft.com/office/drawing/2015/10/21/chartex" xmlns:cx3="http://schemas.microsoft.com/office/drawing/2016/5/9/chartex" xmlns:cx4="http://schemas.microsoft.com/office/drawing/2016/5/10/chartex" xmlns:cx5="http://schemas.microsoft.com/office/drawing/2016/5/11/chartex" xmlns:cx6="http://schemas.microsoft.com/office/drawing/2016/5/12/chartex" xmlns:cx7="http://schemas.microsoft.com/office/drawing/2016/5/13/chartex" xmlns:cx8="http://schemas.microsoft.com/office/drawing/2016/5/14/chartex" xmlns:mc="http://schemas.openxmlformats.org/markup-compatibility/2006" xmlns:aink="http://schemas.microsoft.com/office/drawing/2016/ink" xmlns:am3d="http://schemas.microsoft.com/office/drawing/2017/model3d" xmlns:o="urn:schemas-microsoft-com:office:office" xmlns:r="http://schemas.openxmlformats.org/officeDocument/2006/relationships" xmlns:m="http://schemas.openxmlformats.org/officeDocument/2006/math" xmlns:v="urn:schemas-microsoft-com:vml" xmlns:wp14="http://schemas.microsoft.com/office/word/2010/wordprocessingDrawing" xmlns:wp="http://schemas.openxmlformats.org/drawingml/2006/wordprocessingDrawing" xmlns:w10="urn:schemas-microsoft-com:office:word" xmlns:w="http://schemas.openxmlformats.org/wordprocessingml/2006/main" xmlns:w14="http://schemas.microsoft.com/office/word/2010/wordml" xmlns:w15="http://schemas.microsoft.com/office/word/2012/wordml" xmlns:w16cex="http://schemas.microsoft.com/office/word/2018/wordml/cex" xmlns:w16cid="http://schemas.microsoft.com/office/word/2016/wordml/cid" xmlns:w16="http://schemas.microsoft.com/office/word/2018/wordml" xmlns:w16sdtdh="http://schemas.microsoft.com/office/word/2020/wordml/sdtdatahash" xmlns:w16se="http://schemas.microsoft.com/office/word/2015/wordml/symex" xmlns:wpg="http://schemas.microsoft.com/office/word/2010/wordprocessingGroup" xmlns:wpi="http://schemas.microsoft.com/office/word/2010/wordprocessingInk" xmlns:wne="http://schemas.microsoft.com/office/word/2006/wordml" xmlns:wps="http://schemas.microsoft.com/office/word/2010/wordprocessingShape" mc:Ignorable="w14 w15 w16se w16cid w16 w16cex w16sdtdh wp14">
+<w:footnotes xmlns:wpc="http://schemas.microsoft.com/office/word/2010/wordprocessingCanvas" xmlns:cx="http://schemas.microsoft.com/office/drawing/2014/chartex" xmlns:cx1="http://schemas.microsoft.com/office/drawing/2015/9/8/chartex" xmlns:cx2="http://schemas.microsoft.com/office/drawing/2015/10/21/chartex" xmlns:cx3="http://schemas.microsoft.com/office/drawing/2016/5/9/chartex" xmlns:cx4="http://schemas.microsoft.com/office/drawing/2016/5/10/chartex" xmlns:cx5="http://schemas.microsoft.com/office/drawing/2016/5/11/chartex" xmlns:cx6="http://schemas.microsoft.com/office/drawing/2016/5/12/chartex" xmlns:cx7="http://schemas.microsoft.com/office/drawing/2016/5/13/chartex" xmlns:cx8="http://schemas.microsoft.com/office/drawing/2016/5/14/chartex" xmlns:mc="http://schemas.openxmlformats.org/markup-compatibility/2006" xmlns:aink="http://schemas.microsoft.com/office/drawing/2016/ink" xmlns:am3d="http://schemas.microsoft.com/office/drawing/2017/model3d" xmlns:o="urn:schemas-microsoft-com:office:office" xmlns:oel="http://schemas.microsoft.com/office/2019/extlst" xmlns:r="http://schemas.openxmlformats.org/officeDocument/2006/relationships" xmlns:m="http://schemas.openxmlformats.org/officeDocument/2006/math" xmlns:v="urn:schemas-microsoft-com:vml" xmlns:wp14="http://schemas.microsoft.com/office/word/2010/wordprocessingDrawing" xmlns:wp="http://schemas.openxmlformats.org/drawingml/2006/wordprocessingDrawing" xmlns:w10="urn:schemas-microsoft-com:office:word" xmlns:w="http://schemas.openxmlformats.org/wordprocessingml/2006/main" xmlns:w14="http://schemas.microsoft.com/office/word/2010/wordml" xmlns:w15="http://schemas.microsoft.com/office/word/2012/wordml" xmlns:w16cex="http://schemas.microsoft.com/office/word/2018/wordml/cex" xmlns:w16cid="http://schemas.microsoft.com/office/word/2016/wordml/cid" xmlns:w16="http://schemas.microsoft.com/office/word/2018/wordml" xmlns:w16du="http://schemas.microsoft.com/office/word/2023/wordml/word16du" xmlns:w16sdtdh="http://schemas.microsoft.com/office/word/2020/wordml/sdtdatahash" xmlns:w16sdtfl="http://schemas.microsoft.com/office/word/2024/wordml/sdtformatlock" xmlns:w16se="http://schemas.microsoft.com/office/word/2015/wordml/symex" xmlns:wpg="http://schemas.microsoft.com/office/word/2010/wordprocessingGroup" xmlns:wpi="http://schemas.microsoft.com/office/word/2010/wordprocessingInk" xmlns:wne="http://schemas.microsoft.com/office/word/2006/wordml" xmlns:wps="http://schemas.microsoft.com/office/word/2010/wordprocessingShape" mc:Ignorable="w14 w15 w16se w16cid w16 w16cex w16sdtdh w16sdtfl w16du wp14">
   <w:footnote w:type="separator" w:id="-1">
     <w:p>
       <w:pPr>
@@ -2043,7 +2184,7 @@
 </file>
 
 <file path=word/header1.xml><?xml version="1.0" encoding="utf-8"?>
-<w:hdr xmlns:wpc="http://schemas.microsoft.com/office/word/2010/wordprocessingCanvas" xmlns:cx="http://schemas.microsoft.com/office/drawing/2014/chartex" xmlns:cx1="http://schemas.microsoft.com/office/drawing/2015/9/8/chartex" xmlns:cx2="http://schemas.microsoft.com/office/drawing/2015/10/21/chartex" xmlns:cx3="http://schemas.microsoft.com/office/drawing/2016/5/9/chartex" xmlns:cx4="http://schemas.microsoft.com/office/drawing/2016/5/10/chartex" xmlns:cx5="http://schemas.microsoft.com/office/drawing/2016/5/11/chartex" xmlns:cx6="http://schemas.microsoft.com/office/drawing/2016/5/12/chartex" xmlns:cx7="http://schemas.microsoft.com/office/drawing/2016/5/13/chartex" xmlns:cx8="http://schemas.microsoft.com/office/drawing/2016/5/14/chartex" xmlns:mc="http://schemas.openxmlformats.org/markup-compatibility/2006" xmlns:aink="http://schemas.microsoft.com/office/drawing/2016/ink" xmlns:am3d="http://schemas.microsoft.com/office/drawing/2017/model3d" xmlns:o="urn:schemas-microsoft-com:office:office" xmlns:r="http://schemas.openxmlformats.org/officeDocument/2006/relationships" xmlns:m="http://schemas.openxmlformats.org/officeDocument/2006/math" xmlns:v="urn:schemas-microsoft-com:vml" xmlns:wp14="http://schemas.microsoft.com/office/word/2010/wordprocessingDrawing" xmlns:wp="http://schemas.openxmlformats.org/drawingml/2006/wordprocessingDrawing" xmlns:w10="urn:schemas-microsoft-com:office:word" xmlns:w="http://schemas.openxmlformats.org/wordprocessingml/2006/main" xmlns:w14="http://schemas.microsoft.com/office/word/2010/wordml" xmlns:w15="http://schemas.microsoft.com/office/word/2012/wordml" xmlns:w16cex="http://schemas.microsoft.com/office/word/2018/wordml/cex" xmlns:w16cid="http://schemas.microsoft.com/office/word/2016/wordml/cid" xmlns:w16="http://schemas.microsoft.com/office/word/2018/wordml" xmlns:w16sdtdh="http://schemas.microsoft.com/office/word/2020/wordml/sdtdatahash" xmlns:w16se="http://schemas.microsoft.com/office/word/2015/wordml/symex" xmlns:wpg="http://schemas.microsoft.com/office/word/2010/wordprocessingGroup" xmlns:wpi="http://schemas.microsoft.com/office/word/2010/wordprocessingInk" xmlns:wne="http://schemas.microsoft.com/office/word/2006/wordml" xmlns:wps="http://schemas.microsoft.com/office/word/2010/wordprocessingShape" mc:Ignorable="w14 w15 w16se w16cid w16 w16cex w16sdtdh wp14">
+<w:hdr xmlns:wpc="http://schemas.microsoft.com/office/word/2010/wordprocessingCanvas" xmlns:cx="http://schemas.microsoft.com/office/drawing/2014/chartex" xmlns:cx1="http://schemas.microsoft.com/office/drawing/2015/9/8/chartex" xmlns:cx2="http://schemas.microsoft.com/office/drawing/2015/10/21/chartex" xmlns:cx3="http://schemas.microsoft.com/office/drawing/2016/5/9/chartex" xmlns:cx4="http://schemas.microsoft.com/office/drawing/2016/5/10/chartex" xmlns:cx5="http://schemas.microsoft.com/office/drawing/2016/5/11/chartex" xmlns:cx6="http://schemas.microsoft.com/office/drawing/2016/5/12/chartex" xmlns:cx7="http://schemas.microsoft.com/office/drawing/2016/5/13/chartex" xmlns:cx8="http://schemas.microsoft.com/office/drawing/2016/5/14/chartex" xmlns:mc="http://schemas.openxmlformats.org/markup-compatibility/2006" xmlns:aink="http://schemas.microsoft.com/office/drawing/2016/ink" xmlns:am3d="http://schemas.microsoft.com/office/drawing/2017/model3d" xmlns:o="urn:schemas-microsoft-com:office:office" xmlns:oel="http://schemas.microsoft.com/office/2019/extlst" xmlns:r="http://schemas.openxmlformats.org/officeDocument/2006/relationships" xmlns:m="http://schemas.openxmlformats.org/officeDocument/2006/math" xmlns:v="urn:schemas-microsoft-com:vml" xmlns:wp14="http://schemas.microsoft.com/office/word/2010/wordprocessingDrawing" xmlns:wp="http://schemas.openxmlformats.org/drawingml/2006/wordprocessingDrawing" xmlns:w10="urn:schemas-microsoft-com:office:word" xmlns:w="http://schemas.openxmlformats.org/wordprocessingml/2006/main" xmlns:w14="http://schemas.microsoft.com/office/word/2010/wordml" xmlns:w15="http://schemas.microsoft.com/office/word/2012/wordml" xmlns:w16cex="http://schemas.microsoft.com/office/word/2018/wordml/cex" xmlns:w16cid="http://schemas.microsoft.com/office/word/2016/wordml/cid" xmlns:w16="http://schemas.microsoft.com/office/word/2018/wordml" xmlns:w16du="http://schemas.microsoft.com/office/word/2023/wordml/word16du" xmlns:w16sdtdh="http://schemas.microsoft.com/office/word/2020/wordml/sdtdatahash" xmlns:w16sdtfl="http://schemas.microsoft.com/office/word/2024/wordml/sdtformatlock" xmlns:w16se="http://schemas.microsoft.com/office/word/2015/wordml/symex" xmlns:wpg="http://schemas.microsoft.com/office/word/2010/wordprocessingGroup" xmlns:wpi="http://schemas.microsoft.com/office/word/2010/wordprocessingInk" xmlns:wne="http://schemas.microsoft.com/office/word/2006/wordml" xmlns:wps="http://schemas.microsoft.com/office/word/2010/wordprocessingShape" mc:Ignorable="w14 w15 w16se w16cid w16 w16cex w16sdtdh w16sdtfl w16du wp14">
   <w:p>
     <w:pPr>
       <w:pStyle w:val="Header"/>
@@ -2074,8 +2215,19 @@
         <w:szCs w:val="24"/>
         <w:rtl/>
       </w:rPr>
-      <w:t>طراحی پایگاه داده‌ها</w:t>
+      <w:t xml:space="preserve">طراحی پایگاه </w:t>
     </w:r>
+    <w:proofErr w:type="spellStart"/>
+    <w:r>
+      <w:rPr>
+        <w:rFonts w:ascii="Sharif 1.2" w:hAnsi="Sharif 1.2" w:hint="cs"/>
+        <w:sz w:val="24"/>
+        <w:szCs w:val="24"/>
+        <w:rtl/>
+      </w:rPr>
+      <w:t>داده‌ها</w:t>
+    </w:r>
+    <w:proofErr w:type="spellEnd"/>
     <w:r>
       <w:rPr>
         <w:rFonts w:ascii="Sharif 1.2" w:hAnsi="Sharif 1.2"/>
@@ -2133,7 +2285,7 @@
 </file>
 
 <file path=word/numbering.xml><?xml version="1.0" encoding="utf-8"?>
-<w:numbering xmlns:wpc="http://schemas.microsoft.com/office/word/2010/wordprocessingCanvas" xmlns:cx="http://schemas.microsoft.com/office/drawing/2014/chartex" xmlns:cx1="http://schemas.microsoft.com/office/drawing/2015/9/8/chartex" xmlns:cx2="http://schemas.microsoft.com/office/drawing/2015/10/21/chartex" xmlns:cx3="http://schemas.microsoft.com/office/drawing/2016/5/9/chartex" xmlns:cx4="http://schemas.microsoft.com/office/drawing/2016/5/10/chartex" xmlns:cx5="http://schemas.microsoft.com/office/drawing/2016/5/11/chartex" xmlns:cx6="http://schemas.microsoft.com/office/drawing/2016/5/12/chartex" xmlns:cx7="http://schemas.microsoft.com/office/drawing/2016/5/13/chartex" xmlns:cx8="http://schemas.microsoft.com/office/drawing/2016/5/14/chartex" xmlns:mc="http://schemas.openxmlformats.org/markup-compatibility/2006" xmlns:aink="http://schemas.microsoft.com/office/drawing/2016/ink" xmlns:am3d="http://schemas.microsoft.com/office/drawing/2017/model3d" xmlns:o="urn:schemas-microsoft-com:office:office" xmlns:r="http://schemas.openxmlformats.org/officeDocument/2006/relationships" xmlns:m="http://schemas.openxmlformats.org/officeDocument/2006/math" xmlns:v="urn:schemas-microsoft-com:vml" xmlns:wp14="http://schemas.microsoft.com/office/word/2010/wordprocessingDrawing" xmlns:wp="http://schemas.openxmlformats.org/drawingml/2006/wordprocessingDrawing" xmlns:w10="urn:schemas-microsoft-com:office:word" xmlns:w="http://schemas.openxmlformats.org/wordprocessingml/2006/main" xmlns:w14="http://schemas.microsoft.com/office/word/2010/wordml" xmlns:w15="http://schemas.microsoft.com/office/word/2012/wordml" xmlns:w16cex="http://schemas.microsoft.com/office/word/2018/wordml/cex" xmlns:w16cid="http://schemas.microsoft.com/office/word/2016/wordml/cid" xmlns:w16="http://schemas.microsoft.com/office/word/2018/wordml" xmlns:w16sdtdh="http://schemas.microsoft.com/office/word/2020/wordml/sdtdatahash" xmlns:w16se="http://schemas.microsoft.com/office/word/2015/wordml/symex" xmlns:wpg="http://schemas.microsoft.com/office/word/2010/wordprocessingGroup" xmlns:wpi="http://schemas.microsoft.com/office/word/2010/wordprocessingInk" xmlns:wne="http://schemas.microsoft.com/office/word/2006/wordml" xmlns:wps="http://schemas.microsoft.com/office/word/2010/wordprocessingShape" mc:Ignorable="w14 w15 w16se w16cid w16 w16cex w16sdtdh wp14">
+<w:numbering xmlns:wpc="http://schemas.microsoft.com/office/word/2010/wordprocessingCanvas" xmlns:cx="http://schemas.microsoft.com/office/drawing/2014/chartex" xmlns:cx1="http://schemas.microsoft.com/office/drawing/2015/9/8/chartex" xmlns:cx2="http://schemas.microsoft.com/office/drawing/2015/10/21/chartex" xmlns:cx3="http://schemas.microsoft.com/office/drawing/2016/5/9/chartex" xmlns:cx4="http://schemas.microsoft.com/office/drawing/2016/5/10/chartex" xmlns:cx5="http://schemas.microsoft.com/office/drawing/2016/5/11/chartex" xmlns:cx6="http://schemas.microsoft.com/office/drawing/2016/5/12/chartex" xmlns:cx7="http://schemas.microsoft.com/office/drawing/2016/5/13/chartex" xmlns:cx8="http://schemas.microsoft.com/office/drawing/2016/5/14/chartex" xmlns:mc="http://schemas.openxmlformats.org/markup-compatibility/2006" xmlns:aink="http://schemas.microsoft.com/office/drawing/2016/ink" xmlns:am3d="http://schemas.microsoft.com/office/drawing/2017/model3d" xmlns:o="urn:schemas-microsoft-com:office:office" xmlns:oel="http://schemas.microsoft.com/office/2019/extlst" xmlns:r="http://schemas.openxmlformats.org/officeDocument/2006/relationships" xmlns:m="http://schemas.openxmlformats.org/officeDocument/2006/math" xmlns:v="urn:schemas-microsoft-com:vml" xmlns:wp14="http://schemas.microsoft.com/office/word/2010/wordprocessingDrawing" xmlns:wp="http://schemas.openxmlformats.org/drawingml/2006/wordprocessingDrawing" xmlns:w10="urn:schemas-microsoft-com:office:word" xmlns:w="http://schemas.openxmlformats.org/wordprocessingml/2006/main" xmlns:w14="http://schemas.microsoft.com/office/word/2010/wordml" xmlns:w15="http://schemas.microsoft.com/office/word/2012/wordml" xmlns:w16cex="http://schemas.microsoft.com/office/word/2018/wordml/cex" xmlns:w16cid="http://schemas.microsoft.com/office/word/2016/wordml/cid" xmlns:w16="http://schemas.microsoft.com/office/word/2018/wordml" xmlns:w16du="http://schemas.microsoft.com/office/word/2023/wordml/word16du" xmlns:w16sdtdh="http://schemas.microsoft.com/office/word/2020/wordml/sdtdatahash" xmlns:w16sdtfl="http://schemas.microsoft.com/office/word/2024/wordml/sdtformatlock" xmlns:w16se="http://schemas.microsoft.com/office/word/2015/wordml/symex" xmlns:wpg="http://schemas.microsoft.com/office/word/2010/wordprocessingGroup" xmlns:wpi="http://schemas.microsoft.com/office/word/2010/wordprocessingInk" xmlns:wne="http://schemas.microsoft.com/office/word/2006/wordml" xmlns:wps="http://schemas.microsoft.com/office/word/2010/wordprocessingShape" mc:Ignorable="w14 w15 w16se w16cid w16 w16cex w16sdtdh w16sdtfl w16du wp14">
   <w:abstractNum w:abstractNumId="0" w15:restartNumberingAfterBreak="0">
     <w:nsid w:val="FFFFFF89"/>
     <w:multiLevelType w:val="singleLevel"/>
@@ -2951,31 +3103,31 @@
       </w:rPr>
     </w:lvl>
   </w:abstractNum>
-  <w:num w:numId="1">
+  <w:num w:numId="1" w16cid:durableId="972715933">
     <w:abstractNumId w:val="0"/>
   </w:num>
-  <w:num w:numId="2">
+  <w:num w:numId="2" w16cid:durableId="856503115">
     <w:abstractNumId w:val="8"/>
   </w:num>
-  <w:num w:numId="3">
+  <w:num w:numId="3" w16cid:durableId="1285772917">
     <w:abstractNumId w:val="6"/>
   </w:num>
-  <w:num w:numId="4">
+  <w:num w:numId="4" w16cid:durableId="882330147">
     <w:abstractNumId w:val="5"/>
   </w:num>
-  <w:num w:numId="5">
+  <w:num w:numId="5" w16cid:durableId="608506735">
     <w:abstractNumId w:val="1"/>
   </w:num>
-  <w:num w:numId="6">
+  <w:num w:numId="6" w16cid:durableId="287005347">
     <w:abstractNumId w:val="2"/>
   </w:num>
-  <w:num w:numId="7">
+  <w:num w:numId="7" w16cid:durableId="7222784">
     <w:abstractNumId w:val="3"/>
   </w:num>
-  <w:num w:numId="8">
+  <w:num w:numId="8" w16cid:durableId="725570880">
     <w:abstractNumId w:val="7"/>
   </w:num>
-  <w:num w:numId="9">
+  <w:num w:numId="9" w16cid:durableId="1987664267">
     <w:abstractNumId w:val="4"/>
   </w:num>
   <w:numIdMacAtCleanup w:val="3"/>
@@ -2983,7 +3135,7 @@
 </file>
 
 <file path=word/styles.xml><?xml version="1.0" encoding="utf-8"?>
-<w:styles xmlns:mc="http://schemas.openxmlformats.org/markup-compatibility/2006" xmlns:r="http://schemas.openxmlformats.org/officeDocument/2006/relationships" xmlns:w="http://schemas.openxmlformats.org/wordprocessingml/2006/main" xmlns:w14="http://schemas.microsoft.com/office/word/2010/wordml" xmlns:w15="http://schemas.microsoft.com/office/word/2012/wordml" xmlns:w16cex="http://schemas.microsoft.com/office/word/2018/wordml/cex" xmlns:w16cid="http://schemas.microsoft.com/office/word/2016/wordml/cid" xmlns:w16="http://schemas.microsoft.com/office/word/2018/wordml" xmlns:w16sdtdh="http://schemas.microsoft.com/office/word/2020/wordml/sdtdatahash" xmlns:w16se="http://schemas.microsoft.com/office/word/2015/wordml/symex" mc:Ignorable="w14 w15 w16se w16cid w16 w16cex w16sdtdh">
+<w:styles xmlns:mc="http://schemas.openxmlformats.org/markup-compatibility/2006" xmlns:r="http://schemas.openxmlformats.org/officeDocument/2006/relationships" xmlns:w="http://schemas.openxmlformats.org/wordprocessingml/2006/main" xmlns:w14="http://schemas.microsoft.com/office/word/2010/wordml" xmlns:w15="http://schemas.microsoft.com/office/word/2012/wordml" xmlns:w16cex="http://schemas.microsoft.com/office/word/2018/wordml/cex" xmlns:w16cid="http://schemas.microsoft.com/office/word/2016/wordml/cid" xmlns:w16="http://schemas.microsoft.com/office/word/2018/wordml" xmlns:w16du="http://schemas.microsoft.com/office/word/2023/wordml/word16du" xmlns:w16sdtdh="http://schemas.microsoft.com/office/word/2020/wordml/sdtdatahash" xmlns:w16sdtfl="http://schemas.microsoft.com/office/word/2024/wordml/sdtformatlock" xmlns:w16se="http://schemas.microsoft.com/office/word/2015/wordml/symex" mc:Ignorable="w14 w15 w16se w16cid w16 w16cex w16sdtdh w16sdtfl w16du">
   <w:docDefaults>
     <w:rPrDefault>
       <w:rPr>

</xml_diff>